<commit_message>
Fix some minor things
</commit_message>
<xml_diff>
--- a/oscon2019/oc19-bdpj2-labs.docx
+++ b/oscon2019/oc19-bdpj2-labs.docx
@@ -7,6 +7,8 @@
         <w:pStyle w:val="Heading3"/>
         <w:jc w:val="center"/>
       </w:pPr>
+      <w:bookmarkStart w:id="0" w:name="_GoBack"/>
+      <w:bookmarkEnd w:id="0"/>
       <w:r>
         <w:t xml:space="preserve">Workshop: </w:t>
       </w:r>
@@ -61,7 +63,7 @@
         <w:rPr>
           <w:b/>
         </w:rPr>
-        <w:t>2</w:t>
+        <w:t>3</w:t>
       </w:r>
       <w:r>
         <w:rPr>
@@ -73,7 +75,19 @@
         <w:rPr>
           <w:b/>
         </w:rPr>
-        <w:t>06/24/19</w:t>
+        <w:t>06/2</w:t>
+      </w:r>
+      <w:r>
+        <w:rPr>
+          <w:b/>
+        </w:rPr>
+        <w:t>5</w:t>
+      </w:r>
+      <w:r>
+        <w:rPr>
+          <w:b/>
+        </w:rPr>
+        <w:t>/19</w:t>
       </w:r>
     </w:p>
     <w:p>
@@ -366,7 +380,21 @@
         <w:rPr>
           <w:b/>
         </w:rPr>
-        <w:t>Jenkinsfile-lab</w:t>
+        <w:t>Jenkinsfile</w:t>
+      </w:r>
+      <w:proofErr w:type="spellEnd"/>
+      <w:r>
+        <w:rPr>
+          <w:b/>
+        </w:rPr>
+        <w:t>-</w:t>
+      </w:r>
+      <w:proofErr w:type="spellStart"/>
+      <w:r>
+        <w:rPr>
+          <w:b/>
+        </w:rPr>
+        <w:t>lab</w:t>
       </w:r>
       <w:proofErr w:type="gramStart"/>
       <w:r>
@@ -624,6 +652,7 @@
         </w:numPr>
       </w:pPr>
       <w:r>
+        <w:lastRenderedPageBreak/>
         <w:t>Rename the file “</w:t>
       </w:r>
       <w:proofErr w:type="spellStart"/>
@@ -637,7 +666,15 @@
       </w:r>
       <w:proofErr w:type="gramEnd"/>
       <w:r>
-        <w:t xml:space="preserve"> just “Jenkinsfile” using Git.</w:t>
+        <w:t xml:space="preserve"> just “</w:t>
+      </w:r>
+      <w:proofErr w:type="spellStart"/>
+      <w:r>
+        <w:t>Jenkinsfile</w:t>
+      </w:r>
+      <w:proofErr w:type="spellEnd"/>
+      <w:r>
+        <w:t>” using Git.</w:t>
       </w:r>
     </w:p>
     <w:p>
@@ -679,8 +716,16 @@
         <w:rPr>
           <w:b/>
         </w:rPr>
-        <w:t xml:space="preserve">   Jenkinsfile</w:t>
-      </w:r>
+        <w:t xml:space="preserve">   </w:t>
+      </w:r>
+      <w:proofErr w:type="spellStart"/>
+      <w:r>
+        <w:rPr>
+          <w:b/>
+        </w:rPr>
+        <w:t>Jenkinsfile</w:t>
+      </w:r>
+      <w:proofErr w:type="spellEnd"/>
     </w:p>
     <w:p>
       <w:pPr>
@@ -757,8 +802,16 @@
         <w:rPr>
           <w:b/>
         </w:rPr>
-        <w:t xml:space="preserve"> Jenkinsfile</w:t>
-      </w:r>
+        <w:t xml:space="preserve"> </w:t>
+      </w:r>
+      <w:proofErr w:type="spellStart"/>
+      <w:r>
+        <w:rPr>
+          <w:b/>
+        </w:rPr>
+        <w:t>Jenkinsfile</w:t>
+      </w:r>
+      <w:proofErr w:type="spellEnd"/>
     </w:p>
     <w:p>
       <w:pPr>
@@ -949,7 +1002,21 @@
         <w:rPr>
           <w:b/>
         </w:rPr>
-        <w:t xml:space="preserve">        sh "'${tool '</w:t>
+        <w:t xml:space="preserve">        </w:t>
+      </w:r>
+      <w:proofErr w:type="spellStart"/>
+      <w:r>
+        <w:rPr>
+          <w:b/>
+        </w:rPr>
+        <w:t>sh</w:t>
+      </w:r>
+      <w:proofErr w:type="spellEnd"/>
+      <w:r>
+        <w:rPr>
+          <w:b/>
+        </w:rPr>
+        <w:t xml:space="preserve"> "'${tool '</w:t>
       </w:r>
       <w:r>
         <w:rPr>
@@ -1136,41 +1203,64 @@
           <w:b/>
         </w:rPr>
       </w:pPr>
-      <w:r>
-        <w:rPr>
-          <w:b/>
-        </w:rPr>
-        <w:t>g</w:t>
-      </w:r>
-      <w:r>
-        <w:rPr>
-          <w:b/>
-        </w:rPr>
-        <w:t>it commit -</w:t>
-      </w:r>
-      <w:r>
-        <w:rPr>
-          <w:b/>
-        </w:rPr>
-        <w:t>a</w:t>
-      </w:r>
-      <w:r>
-        <w:rPr>
-          <w:b/>
-        </w:rPr>
-        <w:t>m “</w:t>
-      </w:r>
-      <w:r>
-        <w:rPr>
-          <w:b/>
-        </w:rPr>
-        <w:t>Update for lab 1</w:t>
-      </w:r>
-      <w:r>
-        <w:rPr>
-          <w:b/>
-        </w:rPr>
-        <w:t>”</w:t>
+    </w:p>
+    <w:p>
+      <w:pPr>
+        <w:autoSpaceDE w:val="0"/>
+        <w:autoSpaceDN w:val="0"/>
+        <w:adjustRightInd w:val="0"/>
+        <w:spacing w:after="0" w:line="240" w:lineRule="auto"/>
+        <w:rPr>
+          <w:rFonts w:cstheme="minorHAnsi"/>
+          <w:b/>
+          <w:bCs/>
+        </w:rPr>
+      </w:pPr>
+      <w:r>
+        <w:rPr>
+          <w:rFonts w:cstheme="minorHAnsi"/>
+          <w:b/>
+          <w:bCs/>
+        </w:rPr>
+        <w:t xml:space="preserve">                             </w:t>
+      </w:r>
+      <w:r>
+        <w:rPr>
+          <w:rFonts w:cstheme="minorHAnsi"/>
+          <w:b/>
+          <w:bCs/>
+        </w:rPr>
+        <w:t xml:space="preserve">git commit -am "Update for lab </w:t>
+      </w:r>
+      <w:r>
+        <w:rPr>
+          <w:rFonts w:cstheme="minorHAnsi"/>
+          <w:b/>
+          <w:bCs/>
+        </w:rPr>
+        <w:t>6</w:t>
+      </w:r>
+      <w:r>
+        <w:rPr>
+          <w:rFonts w:cstheme="minorHAnsi"/>
+          <w:b/>
+          <w:bCs/>
+        </w:rPr>
+        <w:t>"</w:t>
+      </w:r>
+    </w:p>
+    <w:p>
+      <w:pPr>
+        <w:ind w:left="1440"/>
+        <w:rPr>
+          <w:b/>
+        </w:rPr>
+      </w:pPr>
+      <w:r>
+        <w:rPr>
+          <w:b/>
+        </w:rPr>
+        <w:t xml:space="preserve"> </w:t>
       </w:r>
     </w:p>
     <w:p>
@@ -1223,6 +1313,7 @@
         </w:numPr>
       </w:pPr>
       <w:r>
+        <w:lastRenderedPageBreak/>
         <w:t xml:space="preserve">Start </w:t>
       </w:r>
       <w:r>
@@ -1479,7 +1570,20 @@
         <w:t xml:space="preserve">Git.  </w:t>
       </w:r>
       <w:r>
-        <w:t>Fill in the field with the location of the remote git repository on the system:</w:t>
+        <w:t>Fill in the</w:t>
+      </w:r>
+      <w:r>
+        <w:t xml:space="preserve"> </w:t>
+      </w:r>
+      <w:r>
+        <w:rPr>
+          <w:b/>
+          <w:bCs/>
+        </w:rPr>
+        <w:t>Project Repository</w:t>
+      </w:r>
+      <w:r>
+        <w:t xml:space="preserve"> field with the location of the remote git repository on the system:</w:t>
       </w:r>
       <w:r>
         <w:rPr>
@@ -1514,7 +1618,7 @@
           <w:noProof/>
         </w:rPr>
         <w:drawing>
-          <wp:inline distT="0" distB="0" distL="0" distR="0" wp14:anchorId="5E987887" wp14:editId="0FC71B0A">
+          <wp:inline distT="0" distB="0" distL="0" distR="0" wp14:anchorId="5116A48B" wp14:editId="6CB35B6F">
             <wp:extent cx="6400800" cy="3502025"/>
             <wp:effectExtent l="0" t="0" r="0" b="3175"/>
             <wp:docPr id="6" name="Picture 6"/>
@@ -1609,8 +1713,9 @@
         <w:rPr>
           <w:noProof/>
         </w:rPr>
+        <w:lastRenderedPageBreak/>
         <w:drawing>
-          <wp:inline distT="0" distB="0" distL="0" distR="0" wp14:anchorId="239A732F" wp14:editId="0D512F6E">
+          <wp:inline distT="0" distB="0" distL="0" distR="0" wp14:anchorId="37C7A397" wp14:editId="00DBB1D9">
             <wp:extent cx="6400800" cy="3997960"/>
             <wp:effectExtent l="0" t="0" r="0" b="2540"/>
             <wp:docPr id="1" name="Picture 1"/>
@@ -1841,8 +1946,9 @@
         <w:rPr>
           <w:noProof/>
         </w:rPr>
+        <w:lastRenderedPageBreak/>
         <w:drawing>
-          <wp:inline distT="0" distB="0" distL="0" distR="0" wp14:anchorId="4C1D7039" wp14:editId="5C9AFFEB">
+          <wp:inline distT="0" distB="0" distL="0" distR="0" wp14:anchorId="07428B15" wp14:editId="1EDE4F6B">
             <wp:extent cx="4235450" cy="3012295"/>
             <wp:effectExtent l="0" t="0" r="0" b="0"/>
             <wp:docPr id="4" name="Picture 4"/>
@@ -2137,8 +2243,16 @@
         <w:rPr>
           <w:b/>
         </w:rPr>
-        <w:t xml:space="preserve">   Jenkinsfile</w:t>
-      </w:r>
+        <w:t xml:space="preserve">   </w:t>
+      </w:r>
+      <w:proofErr w:type="spellStart"/>
+      <w:r>
+        <w:rPr>
+          <w:b/>
+        </w:rPr>
+        <w:t>Jenkinsfile</w:t>
+      </w:r>
+      <w:proofErr w:type="spellEnd"/>
     </w:p>
     <w:p>
       <w:pPr>
@@ -2169,8 +2283,16 @@
         <w:rPr>
           <w:b/>
         </w:rPr>
-        <w:t xml:space="preserve"> Jenkinsfile</w:t>
-      </w:r>
+        <w:t xml:space="preserve"> </w:t>
+      </w:r>
+      <w:proofErr w:type="spellStart"/>
+      <w:r>
+        <w:rPr>
+          <w:b/>
+        </w:rPr>
+        <w:t>Jenkinsfile</w:t>
+      </w:r>
+      <w:proofErr w:type="spellEnd"/>
     </w:p>
     <w:p>
       <w:pPr>
@@ -2380,7 +2502,21 @@
         <w:rPr>
           <w:b/>
         </w:rPr>
-        <w:t>clean compileJava -x test'</w:t>
+        <w:t xml:space="preserve">clean </w:t>
+      </w:r>
+      <w:proofErr w:type="spellStart"/>
+      <w:r>
+        <w:rPr>
+          <w:b/>
+        </w:rPr>
+        <w:t>compileJava</w:t>
+      </w:r>
+      <w:proofErr w:type="spellEnd"/>
+      <w:r>
+        <w:rPr>
+          <w:b/>
+        </w:rPr>
+        <w:t xml:space="preserve"> -x test'</w:t>
       </w:r>
     </w:p>
     <w:p>
@@ -2439,24 +2575,57 @@
     </w:p>
     <w:p>
       <w:pPr>
+        <w:autoSpaceDE w:val="0"/>
+        <w:autoSpaceDN w:val="0"/>
+        <w:adjustRightInd w:val="0"/>
+        <w:spacing w:after="0" w:line="240" w:lineRule="auto"/>
+        <w:rPr>
+          <w:rFonts w:cstheme="minorHAnsi"/>
+          <w:b/>
+          <w:bCs/>
+        </w:rPr>
+      </w:pPr>
+      <w:r>
+        <w:rPr>
+          <w:rFonts w:cstheme="minorHAnsi"/>
+          <w:b/>
+          <w:bCs/>
+        </w:rPr>
+        <w:t xml:space="preserve">                                    </w:t>
+      </w:r>
+      <w:r>
+        <w:rPr>
+          <w:rFonts w:cstheme="minorHAnsi"/>
+          <w:b/>
+          <w:bCs/>
+        </w:rPr>
+        <w:t xml:space="preserve">git commit -am "Update for lab </w:t>
+      </w:r>
+      <w:r>
+        <w:rPr>
+          <w:rFonts w:cstheme="minorHAnsi"/>
+          <w:b/>
+          <w:bCs/>
+        </w:rPr>
+        <w:t>2</w:t>
+      </w:r>
+      <w:r>
+        <w:rPr>
+          <w:rFonts w:cstheme="minorHAnsi"/>
+          <w:b/>
+          <w:bCs/>
+        </w:rPr>
+        <w:t>"</w:t>
+      </w:r>
+    </w:p>
+    <w:p>
+      <w:pPr>
         <w:pStyle w:val="ListParagraph"/>
         <w:ind w:left="1800"/>
         <w:rPr>
           <w:b/>
         </w:rPr>
       </w:pPr>
-      <w:r>
-        <w:rPr>
-          <w:b/>
-        </w:rPr>
-        <w:t>g</w:t>
-      </w:r>
-      <w:r>
-        <w:rPr>
-          <w:b/>
-        </w:rPr>
-        <w:t>it commit -am “update for lab 2”</w:t>
-      </w:r>
     </w:p>
     <w:p>
       <w:pPr>
@@ -2712,7 +2881,7 @@
           <w:noProof/>
         </w:rPr>
         <w:drawing>
-          <wp:inline distT="0" distB="0" distL="0" distR="0" wp14:anchorId="1E64DED3" wp14:editId="40A6FA93">
+          <wp:inline distT="0" distB="0" distL="0" distR="0" wp14:anchorId="51996FFC" wp14:editId="0669E9E9">
             <wp:extent cx="4330700" cy="1770517"/>
             <wp:effectExtent l="0" t="0" r="0" b="1270"/>
             <wp:docPr id="7" name="Picture 7"/>
@@ -2805,8 +2974,9 @@
         <w:rPr>
           <w:noProof/>
         </w:rPr>
+        <w:lastRenderedPageBreak/>
         <w:drawing>
-          <wp:inline distT="0" distB="0" distL="0" distR="0" wp14:anchorId="35C99DE7" wp14:editId="6BA578D0">
+          <wp:inline distT="0" distB="0" distL="0" distR="0" wp14:anchorId="283F32DD" wp14:editId="1B8F0A00">
             <wp:extent cx="4483100" cy="3527329"/>
             <wp:effectExtent l="0" t="0" r="0" b="0"/>
             <wp:docPr id="2" name="Picture 2"/>
@@ -3133,11 +3303,19 @@
         </w:rPr>
         <w:t xml:space="preserve">/**, </w:t>
       </w:r>
-      <w:r>
-        <w:rPr>
-          <w:b/>
-        </w:rPr>
-        <w:t xml:space="preserve">build.gradle, </w:t>
+      <w:proofErr w:type="spellStart"/>
+      <w:r>
+        <w:rPr>
+          <w:b/>
+        </w:rPr>
+        <w:t>build.gradle</w:t>
+      </w:r>
+      <w:proofErr w:type="spellEnd"/>
+      <w:r>
+        <w:rPr>
+          <w:b/>
+        </w:rPr>
+        <w:t xml:space="preserve">, </w:t>
       </w:r>
       <w:proofErr w:type="spellStart"/>
       <w:r>
@@ -3242,8 +3420,9 @@
         <w:rPr>
           <w:noProof/>
         </w:rPr>
+        <w:lastRenderedPageBreak/>
         <w:drawing>
-          <wp:inline distT="0" distB="0" distL="0" distR="0" wp14:anchorId="0E3100E4" wp14:editId="11496274">
+          <wp:inline distT="0" distB="0" distL="0" distR="0" wp14:anchorId="597F60F0" wp14:editId="06B6C736">
             <wp:extent cx="5825192" cy="3746500"/>
             <wp:effectExtent l="0" t="0" r="4445" b="6350"/>
             <wp:docPr id="5" name="Picture 5"/>
@@ -3278,8 +3457,6 @@
           </wp:inline>
         </w:drawing>
       </w:r>
-      <w:bookmarkStart w:id="0" w:name="_GoBack"/>
-      <w:bookmarkEnd w:id="0"/>
     </w:p>
     <w:p>
       <w:pPr>
@@ -3403,8 +3580,16 @@
         <w:rPr>
           <w:b/>
         </w:rPr>
-        <w:t xml:space="preserve">  Jenkinsfile</w:t>
-      </w:r>
+        <w:t xml:space="preserve">  </w:t>
+      </w:r>
+      <w:proofErr w:type="spellStart"/>
+      <w:r>
+        <w:rPr>
+          <w:b/>
+        </w:rPr>
+        <w:t>Jenkinsfile</w:t>
+      </w:r>
+      <w:proofErr w:type="spellEnd"/>
       <w:r>
         <w:rPr>
           <w:b/>
@@ -3431,8 +3616,16 @@
         <w:rPr>
           <w:b/>
         </w:rPr>
-        <w:t xml:space="preserve"> Jenkinsfile</w:t>
-      </w:r>
+        <w:t xml:space="preserve"> </w:t>
+      </w:r>
+      <w:proofErr w:type="spellStart"/>
+      <w:r>
+        <w:rPr>
+          <w:b/>
+        </w:rPr>
+        <w:t>Jenkinsfile</w:t>
+      </w:r>
+      <w:proofErr w:type="spellEnd"/>
       <w:r>
         <w:rPr>
           <w:b/>
@@ -3479,118 +3672,152 @@
         </w:numPr>
       </w:pPr>
       <w:r>
-        <w:t xml:space="preserve">We will need to create a </w:t>
+        <w:t>We will need to create a stash so we can share files across the parallel nodes.  In the ‘</w:t>
+      </w:r>
+      <w:r>
+        <w:rPr>
+          <w:b/>
+        </w:rPr>
+        <w:t>Source</w:t>
+      </w:r>
+      <w:r>
+        <w:t>’ stage, after the</w:t>
+      </w:r>
+      <w:r>
+        <w:rPr>
+          <w:b/>
+        </w:rPr>
+        <w:t xml:space="preserve"> ‘checkout </w:t>
+      </w:r>
+      <w:proofErr w:type="spellStart"/>
+      <w:r>
+        <w:rPr>
+          <w:b/>
+        </w:rPr>
+        <w:t>scm</w:t>
+      </w:r>
+      <w:proofErr w:type="spellEnd"/>
+      <w:r>
+        <w:rPr>
+          <w:b/>
+        </w:rPr>
+        <w:t>’</w:t>
+      </w:r>
+      <w:r>
+        <w:t xml:space="preserve"> line,</w:t>
+      </w:r>
+      <w:r>
+        <w:t xml:space="preserve"> paste the stash command that you generated from the </w:t>
+      </w:r>
+      <w:r>
+        <w:rPr>
+          <w:b/>
+        </w:rPr>
+        <w:t xml:space="preserve">snippet generator </w:t>
+      </w:r>
+      <w:r>
+        <w:t>previously. The line should look like this</w:t>
+      </w:r>
+      <w:r>
+        <w:t xml:space="preserve"> (in bold)</w:t>
+      </w:r>
+      <w:r>
+        <w:t>:</w:t>
+      </w:r>
+    </w:p>
+    <w:p>
+      <w:pPr>
+        <w:pStyle w:val="ListParagraph"/>
+        <w:ind w:left="1800"/>
+      </w:pPr>
+    </w:p>
+    <w:p>
+      <w:pPr>
+        <w:pStyle w:val="ListParagraph"/>
+        <w:ind w:left="1800"/>
+      </w:pPr>
+      <w:r>
+        <w:t xml:space="preserve">// * 1. Add </w:t>
+      </w:r>
+      <w:r>
+        <w:t xml:space="preserve">the </w:t>
+      </w:r>
+      <w:r>
+        <w:t>stash step here</w:t>
+      </w:r>
+      <w:r>
+        <w:t xml:space="preserve"> from the Snippet Generator</w:t>
+      </w:r>
+    </w:p>
+    <w:p>
+      <w:pPr>
+        <w:rPr>
+          <w:b/>
+        </w:rPr>
+      </w:pPr>
+      <w:r>
+        <w:rPr>
+          <w:b/>
+        </w:rPr>
+        <w:t xml:space="preserve">                  </w:t>
+      </w:r>
+      <w:r>
+        <w:rPr>
+          <w:b/>
+        </w:rPr>
+        <w:t>stash includes: '</w:t>
+      </w:r>
+      <w:proofErr w:type="spellStart"/>
+      <w:r>
+        <w:rPr>
+          <w:b/>
+        </w:rPr>
+        <w:t>api</w:t>
+      </w:r>
+      <w:proofErr w:type="spellEnd"/>
+      <w:r>
+        <w:rPr>
+          <w:b/>
+        </w:rPr>
+        <w:t xml:space="preserve">/**, </w:t>
+      </w:r>
+      <w:proofErr w:type="spellStart"/>
+      <w:r>
+        <w:rPr>
+          <w:b/>
+        </w:rPr>
+        <w:t>dataaccess</w:t>
+      </w:r>
+      <w:proofErr w:type="spellEnd"/>
+      <w:r>
+        <w:rPr>
+          <w:b/>
+        </w:rPr>
+        <w:t>/**</w:t>
       </w:r>
       <w:proofErr w:type="gramStart"/>
       <w:r>
-        <w:t>stash</w:t>
-      </w:r>
+        <w:rPr>
+          <w:b/>
+        </w:rPr>
+        <w:t xml:space="preserve">, </w:t>
+      </w:r>
+      <w:r>
+        <w:rPr>
+          <w:b/>
+        </w:rPr>
+        <w:t xml:space="preserve"> </w:t>
+      </w:r>
+      <w:proofErr w:type="spellStart"/>
+      <w:r>
+        <w:rPr>
+          <w:b/>
+        </w:rPr>
+        <w:t>util</w:t>
+      </w:r>
+      <w:proofErr w:type="spellEnd"/>
       <w:proofErr w:type="gramEnd"/>
       <w:r>
-        <w:t xml:space="preserve"> so we can share files across the parallel nodes.  In the ‘</w:t>
-      </w:r>
-      <w:r>
-        <w:rPr>
-          <w:b/>
-        </w:rPr>
-        <w:t>Source</w:t>
-      </w:r>
-      <w:r>
-        <w:t>’ stage, after the</w:t>
-      </w:r>
-      <w:r>
-        <w:rPr>
-          <w:b/>
-        </w:rPr>
-        <w:t xml:space="preserve"> ‘checkout </w:t>
-      </w:r>
-      <w:proofErr w:type="spellStart"/>
-      <w:r>
-        <w:rPr>
-          <w:b/>
-        </w:rPr>
-        <w:t>scm</w:t>
-      </w:r>
-      <w:proofErr w:type="spellEnd"/>
-      <w:r>
-        <w:rPr>
-          <w:b/>
-        </w:rPr>
-        <w:t>’</w:t>
-      </w:r>
-      <w:r>
-        <w:t xml:space="preserve"> line,</w:t>
-      </w:r>
-      <w:r>
-        <w:t xml:space="preserve"> paste the stash command that you generated from the </w:t>
-      </w:r>
-      <w:r>
-        <w:rPr>
-          <w:b/>
-        </w:rPr>
-        <w:t xml:space="preserve">snippet generator </w:t>
-      </w:r>
-      <w:r>
-        <w:t>previously. The line should look like this</w:t>
-      </w:r>
-      <w:r>
-        <w:t xml:space="preserve"> (in bold)</w:t>
-      </w:r>
-      <w:r>
-        <w:t>:</w:t>
-      </w:r>
-    </w:p>
-    <w:p>
-      <w:pPr>
-        <w:pStyle w:val="ListParagraph"/>
-        <w:ind w:left="1800"/>
-      </w:pPr>
-    </w:p>
-    <w:p>
-      <w:pPr>
-        <w:pStyle w:val="ListParagraph"/>
-        <w:ind w:left="1800"/>
-      </w:pPr>
-      <w:r>
-        <w:t xml:space="preserve">// * 1. Add </w:t>
-      </w:r>
-      <w:r>
-        <w:t xml:space="preserve">the </w:t>
-      </w:r>
-      <w:r>
-        <w:t>stash step here</w:t>
-      </w:r>
-      <w:r>
-        <w:t xml:space="preserve"> from the Snippet Generator</w:t>
-      </w:r>
-    </w:p>
-    <w:p>
-      <w:pPr>
-        <w:rPr>
-          <w:b/>
-        </w:rPr>
-      </w:pPr>
-      <w:r>
-        <w:rPr>
-          <w:b/>
-        </w:rPr>
-        <w:t xml:space="preserve">                  </w:t>
-      </w:r>
-      <w:r>
-        <w:rPr>
-          <w:b/>
-        </w:rPr>
-        <w:t>stash includes: '</w:t>
-      </w:r>
-      <w:proofErr w:type="spellStart"/>
-      <w:r>
-        <w:rPr>
-          <w:b/>
-        </w:rPr>
-        <w:t>api</w:t>
-      </w:r>
-      <w:proofErr w:type="spellEnd"/>
-      <w:r>
         <w:rPr>
           <w:b/>
         </w:rPr>
@@ -3601,48 +3828,14 @@
         <w:rPr>
           <w:b/>
         </w:rPr>
-        <w:t>dataaccess</w:t>
-      </w:r>
-      <w:proofErr w:type="spellEnd"/>
-      <w:r>
-        <w:rPr>
-          <w:b/>
-        </w:rPr>
-        <w:t>/**</w:t>
-      </w:r>
-      <w:proofErr w:type="gramStart"/>
+        <w:t>build.gradle</w:t>
+      </w:r>
+      <w:proofErr w:type="spellEnd"/>
       <w:r>
         <w:rPr>
           <w:b/>
         </w:rPr>
         <w:t xml:space="preserve">, </w:t>
-      </w:r>
-      <w:r>
-        <w:rPr>
-          <w:b/>
-        </w:rPr>
-        <w:t xml:space="preserve"> </w:t>
-      </w:r>
-      <w:proofErr w:type="spellStart"/>
-      <w:r>
-        <w:rPr>
-          <w:b/>
-        </w:rPr>
-        <w:t>util</w:t>
-      </w:r>
-      <w:proofErr w:type="spellEnd"/>
-      <w:proofErr w:type="gramEnd"/>
-      <w:r>
-        <w:rPr>
-          <w:b/>
-        </w:rPr>
-        <w:t xml:space="preserve">/**, </w:t>
-      </w:r>
-      <w:r>
-        <w:rPr>
-          <w:b/>
-        </w:rPr>
-        <w:t xml:space="preserve">build.gradle, </w:t>
       </w:r>
       <w:proofErr w:type="spellStart"/>
       <w:r>
@@ -4172,6 +4365,16 @@
           <w:b/>
         </w:rPr>
       </w:pPr>
+    </w:p>
+    <w:p>
+      <w:pPr>
+        <w:ind w:left="1440"/>
+        <w:rPr>
+          <w:rFonts w:cstheme="minorHAnsi"/>
+          <w:b/>
+          <w:bCs/>
+        </w:rPr>
+      </w:pPr>
       <w:r>
         <w:rPr>
           <w:b/>
@@ -4180,27 +4383,35 @@
       </w:r>
       <w:r>
         <w:rPr>
-          <w:b/>
-        </w:rPr>
-        <w:t xml:space="preserve">git commit -am “update </w:t>
-      </w:r>
-      <w:r>
-        <w:rPr>
-          <w:b/>
-        </w:rPr>
-        <w:t>for lab</w:t>
-      </w:r>
-      <w:r>
-        <w:rPr>
-          <w:b/>
+          <w:rFonts w:cstheme="minorHAnsi"/>
+          <w:b/>
+          <w:bCs/>
+        </w:rPr>
+        <w:t xml:space="preserve"> </w:t>
+      </w:r>
+      <w:r>
+        <w:rPr>
+          <w:rFonts w:cstheme="minorHAnsi"/>
+          <w:b/>
+          <w:bCs/>
+        </w:rPr>
+        <w:t xml:space="preserve">git commit -am "Update for lab </w:t>
+      </w:r>
+      <w:r>
+        <w:rPr>
+          <w:rFonts w:cstheme="minorHAnsi"/>
+          <w:b/>
+          <w:bCs/>
         </w:rPr>
         <w:t>3</w:t>
       </w:r>
       <w:r>
         <w:rPr>
-          <w:b/>
-        </w:rPr>
-        <w:t>”</w:t>
+          <w:rFonts w:cstheme="minorHAnsi"/>
+          <w:b/>
+          <w:bCs/>
+        </w:rPr>
+        <w:t>"</w:t>
       </w:r>
     </w:p>
     <w:p>
@@ -4338,6 +4549,9 @@
       <w:r>
         <w:t xml:space="preserve">  After a moment, Jenkins should </w:t>
       </w:r>
+      <w:r>
+        <w:t>build the new branch.</w:t>
+      </w:r>
     </w:p>
     <w:p>
       <w:pPr>
@@ -4348,7 +4562,7 @@
           <w:noProof/>
         </w:rPr>
         <w:drawing>
-          <wp:inline distT="0" distB="0" distL="0" distR="0" wp14:anchorId="03114F0D" wp14:editId="16D0538E">
+          <wp:inline distT="0" distB="0" distL="0" distR="0" wp14:anchorId="2D0504F0" wp14:editId="349B2602">
             <wp:extent cx="4413250" cy="1898397"/>
             <wp:effectExtent l="0" t="0" r="6350" b="6985"/>
             <wp:docPr id="19" name="Picture 19"/>
@@ -4439,6 +4653,7 @@
         <w:rPr>
           <w:b/>
         </w:rPr>
+        <w:lastRenderedPageBreak/>
         <w:t xml:space="preserve">In this lab, we will see how to use credentials and how to invoke the separate </w:t>
       </w:r>
       <w:proofErr w:type="spellStart"/>
@@ -4772,7 +4987,7 @@
           <w:noProof/>
         </w:rPr>
         <w:drawing>
-          <wp:inline distT="0" distB="0" distL="0" distR="0" wp14:anchorId="76C3D599" wp14:editId="30745AD7">
+          <wp:inline distT="0" distB="0" distL="0" distR="0" wp14:anchorId="3F0DE4C2" wp14:editId="130DABA3">
             <wp:extent cx="4921250" cy="3906242"/>
             <wp:effectExtent l="0" t="0" r="0" b="0"/>
             <wp:docPr id="8" name="Picture 8"/>
@@ -4872,6 +5087,7 @@
         <w:ind w:left="1080" w:hanging="90"/>
       </w:pPr>
       <w:r>
+        <w:lastRenderedPageBreak/>
         <w:t xml:space="preserve">Switch to </w:t>
       </w:r>
       <w:r>
@@ -4945,8 +5161,16 @@
         <w:rPr>
           <w:b/>
         </w:rPr>
-        <w:t xml:space="preserve">  Jenkinsfile</w:t>
-      </w:r>
+        <w:t xml:space="preserve">  </w:t>
+      </w:r>
+      <w:proofErr w:type="spellStart"/>
+      <w:r>
+        <w:rPr>
+          <w:b/>
+        </w:rPr>
+        <w:t>Jenkinsfile</w:t>
+      </w:r>
+      <w:proofErr w:type="spellEnd"/>
     </w:p>
     <w:p>
       <w:pPr>
@@ -4973,8 +5197,16 @@
         <w:rPr>
           <w:b/>
         </w:rPr>
-        <w:t xml:space="preserve"> Jenkinsfile</w:t>
-      </w:r>
+        <w:t xml:space="preserve"> </w:t>
+      </w:r>
+      <w:proofErr w:type="spellStart"/>
+      <w:r>
+        <w:rPr>
+          <w:b/>
+        </w:rPr>
+        <w:t>Jenkinsfile</w:t>
+      </w:r>
+      <w:proofErr w:type="spellEnd"/>
     </w:p>
     <w:p>
       <w:pPr>
@@ -5139,7 +5371,15 @@
         <w:t>.</w:t>
       </w:r>
       <w:r>
-        <w:t xml:space="preserve">  If you copied the command verbatim, the sh “</w:t>
+        <w:t xml:space="preserve">  If you copied the command verbatim, the </w:t>
+      </w:r>
+      <w:proofErr w:type="spellStart"/>
+      <w:r>
+        <w:t>sh</w:t>
+      </w:r>
+      <w:proofErr w:type="spellEnd"/>
+      <w:r>
+        <w:t xml:space="preserve"> “</w:t>
       </w:r>
       <w:proofErr w:type="spellStart"/>
       <w:r>
@@ -5270,35 +5510,49 @@
     </w:p>
     <w:p>
       <w:pPr>
+        <w:autoSpaceDE w:val="0"/>
+        <w:autoSpaceDN w:val="0"/>
+        <w:adjustRightInd w:val="0"/>
+        <w:spacing w:after="0" w:line="240" w:lineRule="auto"/>
+        <w:ind w:left="1440" w:firstLine="720"/>
+        <w:rPr>
+          <w:rFonts w:cstheme="minorHAnsi"/>
+          <w:b/>
+          <w:bCs/>
+        </w:rPr>
+      </w:pPr>
+      <w:r>
+        <w:rPr>
+          <w:rFonts w:cstheme="minorHAnsi"/>
+          <w:b/>
+          <w:bCs/>
+        </w:rPr>
+        <w:t xml:space="preserve">git commit -am "Update for lab </w:t>
+      </w:r>
+      <w:r>
+        <w:rPr>
+          <w:rFonts w:cstheme="minorHAnsi"/>
+          <w:b/>
+          <w:bCs/>
+        </w:rPr>
+        <w:t>4</w:t>
+      </w:r>
+      <w:r>
+        <w:rPr>
+          <w:rFonts w:cstheme="minorHAnsi"/>
+          <w:b/>
+          <w:bCs/>
+        </w:rPr>
+        <w:t>"</w:t>
+      </w:r>
+    </w:p>
+    <w:p>
+      <w:pPr>
         <w:ind w:left="2160"/>
         <w:rPr>
           <w:b/>
         </w:rPr>
       </w:pPr>
-      <w:r>
-        <w:rPr>
-          <w:b/>
-        </w:rPr>
-        <w:t>g</w:t>
-      </w:r>
-      <w:r>
-        <w:rPr>
-          <w:b/>
-        </w:rPr>
-        <w:t xml:space="preserve">it commit -am “update for lab </w:t>
-      </w:r>
-      <w:r>
-        <w:rPr>
-          <w:b/>
-        </w:rPr>
-        <w:t>4</w:t>
-      </w:r>
-      <w:r>
-        <w:rPr>
-          <w:b/>
-        </w:rPr>
-        <w:t>”</w:t>
-      </w:r>
     </w:p>
     <w:p>
       <w:pPr>
@@ -5454,13 +5708,174 @@
         <w:rPr>
           <w:b/>
         </w:rPr>
-        <w:t xml:space="preserve"> via a Jenkinsfile</w:t>
-      </w:r>
+        <w:t xml:space="preserve"> via a </w:t>
+      </w:r>
+      <w:proofErr w:type="spellStart"/>
+      <w:r>
+        <w:rPr>
+          <w:b/>
+        </w:rPr>
+        <w:t>Jenkinsfile</w:t>
+      </w:r>
+      <w:proofErr w:type="spellEnd"/>
       <w:r>
         <w:rPr>
           <w:b/>
         </w:rPr>
         <w:t>.</w:t>
+      </w:r>
+    </w:p>
+    <w:p>
+      <w:pPr>
+        <w:rPr>
+          <w:b/>
+          <w:color w:val="FF0000"/>
+        </w:rPr>
+      </w:pPr>
+      <w:r>
+        <w:rPr>
+          <w:b/>
+          <w:color w:val="FF0000"/>
+        </w:rPr>
+        <w:t xml:space="preserve">NOTE: Prior to doing this lab, make sure that the Artifactory instance is running correctly on the VM by going to </w:t>
+      </w:r>
+      <w:hyperlink r:id="rId17" w:history="1">
+        <w:r>
+          <w:rPr>
+            <w:rStyle w:val="Hyperlink"/>
+            <w:b/>
+            <w:color w:val="2F5496" w:themeColor="accent5" w:themeShade="BF"/>
+          </w:rPr>
+          <w:t>http://localhost:8081</w:t>
+        </w:r>
+      </w:hyperlink>
+      <w:r>
+        <w:rPr>
+          <w:b/>
+          <w:color w:val="FF0000"/>
+        </w:rPr>
+        <w:t xml:space="preserve">.  If that URL does not show a running Artifactory instance then in a terminal prompt, type  </w:t>
+      </w:r>
+    </w:p>
+    <w:p>
+      <w:pPr>
+        <w:ind w:left="720"/>
+        <w:rPr>
+          <w:b/>
+          <w:color w:val="2F5496" w:themeColor="accent5" w:themeShade="BF"/>
+        </w:rPr>
+      </w:pPr>
+      <w:proofErr w:type="spellStart"/>
+      <w:r>
+        <w:rPr>
+          <w:b/>
+          <w:color w:val="2F5496" w:themeColor="accent5" w:themeShade="BF"/>
+        </w:rPr>
+        <w:t>sudo</w:t>
+      </w:r>
+      <w:proofErr w:type="spellEnd"/>
+      <w:r>
+        <w:rPr>
+          <w:b/>
+          <w:color w:val="2F5496" w:themeColor="accent5" w:themeShade="BF"/>
+        </w:rPr>
+        <w:t xml:space="preserve"> service </w:t>
+      </w:r>
+      <w:proofErr w:type="spellStart"/>
+      <w:r>
+        <w:rPr>
+          <w:b/>
+          <w:color w:val="2F5496" w:themeColor="accent5" w:themeShade="BF"/>
+        </w:rPr>
+        <w:t>artifactory</w:t>
+      </w:r>
+      <w:proofErr w:type="spellEnd"/>
+      <w:r>
+        <w:rPr>
+          <w:b/>
+          <w:color w:val="2F5496" w:themeColor="accent5" w:themeShade="BF"/>
+        </w:rPr>
+        <w:t xml:space="preserve"> </w:t>
+      </w:r>
+      <w:proofErr w:type="gramStart"/>
+      <w:r>
+        <w:rPr>
+          <w:b/>
+          <w:color w:val="2F5496" w:themeColor="accent5" w:themeShade="BF"/>
+        </w:rPr>
+        <w:t>start</w:t>
+      </w:r>
+      <w:r>
+        <w:rPr>
+          <w:b/>
+          <w:color w:val="2F5496" w:themeColor="accent5" w:themeShade="BF"/>
+        </w:rPr>
+        <w:t xml:space="preserve">  </w:t>
+      </w:r>
+      <w:r>
+        <w:rPr>
+          <w:b/>
+          <w:color w:val="FF0000"/>
+        </w:rPr>
+        <w:t>(</w:t>
+      </w:r>
+      <w:proofErr w:type="gramEnd"/>
+      <w:r>
+        <w:rPr>
+          <w:b/>
+          <w:color w:val="FF0000"/>
+        </w:rPr>
+        <w:t xml:space="preserve">only do this if </w:t>
+      </w:r>
+      <w:hyperlink r:id="rId18" w:history="1">
+        <w:r>
+          <w:rPr>
+            <w:rStyle w:val="Hyperlink"/>
+            <w:b/>
+            <w:color w:val="FF0000"/>
+          </w:rPr>
+          <w:t>http://localhost:8081</w:t>
+        </w:r>
+      </w:hyperlink>
+      <w:r>
+        <w:rPr>
+          <w:b/>
+          <w:color w:val="FF0000"/>
+        </w:rPr>
+        <w:t xml:space="preserve"> is not responding)</w:t>
+      </w:r>
+    </w:p>
+    <w:p>
+      <w:pPr>
+        <w:rPr>
+          <w:b/>
+          <w:color w:val="FF0000"/>
+        </w:rPr>
+      </w:pPr>
+      <w:r>
+        <w:rPr>
+          <w:b/>
+          <w:color w:val="FF0000"/>
+        </w:rPr>
+        <w:lastRenderedPageBreak/>
+        <w:t xml:space="preserve">Then verify that </w:t>
+      </w:r>
+      <w:hyperlink r:id="rId19" w:history="1">
+        <w:r>
+          <w:rPr>
+            <w:rStyle w:val="Hyperlink"/>
+            <w:b/>
+            <w:color w:val="2F5496" w:themeColor="accent5" w:themeShade="BF"/>
+          </w:rPr>
+          <w:t>http://localhost:8081</w:t>
+        </w:r>
+      </w:hyperlink>
+      <w:r>
+        <w:rPr>
+          <w:b/>
+          <w:color w:val="FF0000"/>
+        </w:rPr>
+        <w:t xml:space="preserve"> goes to a running Artifactory instance.</w:t>
       </w:r>
     </w:p>
     <w:p>
@@ -5498,7 +5913,7 @@
       <w:r>
         <w:t xml:space="preserve"> by going to </w:t>
       </w:r>
-      <w:hyperlink r:id="rId17" w:history="1">
+      <w:hyperlink r:id="rId20" w:history="1">
         <w:r>
           <w:rPr>
             <w:rStyle w:val="Hyperlink"/>
@@ -5651,7 +6066,7 @@
       <w:r>
         <w:t xml:space="preserve"> </w:t>
       </w:r>
-      <w:hyperlink r:id="rId18" w:history="1">
+      <w:hyperlink r:id="rId21" w:history="1">
         <w:r>
           <w:rPr>
             <w:rStyle w:val="Hyperlink"/>
@@ -5663,16 +6078,8 @@
         <w:rPr>
           <w:b/>
         </w:rPr>
-        <w:t xml:space="preserve"> </w:t>
-      </w:r>
-      <w:proofErr w:type="gramStart"/>
-      <w:r>
-        <w:rPr>
-          <w:b/>
-        </w:rPr>
-        <w:t xml:space="preserve">   (</w:t>
-      </w:r>
-      <w:proofErr w:type="gramEnd"/>
+        <w:t xml:space="preserve">    (</w:t>
+      </w:r>
       <w:r>
         <w:t xml:space="preserve">Note: The trailing slash on the URL is important! )  </w:t>
       </w:r>
@@ -5727,845 +6134,10 @@
           <w:noProof/>
         </w:rPr>
         <w:drawing>
-          <wp:inline distT="0" distB="0" distL="0" distR="0" wp14:anchorId="3E0199E9" wp14:editId="5E7A55E3">
+          <wp:inline distT="0" distB="0" distL="0" distR="0" wp14:anchorId="0E7E58CB" wp14:editId="20212FA7">
             <wp:extent cx="5365750" cy="2441415"/>
             <wp:effectExtent l="0" t="0" r="6350" b="0"/>
             <wp:docPr id="3" name="Picture 3"/>
-            <wp:cNvGraphicFramePr>
-              <a:graphicFrameLocks xmlns:a="http://schemas.openxmlformats.org/drawingml/2006/main" noChangeAspect="1"/>
-            </wp:cNvGraphicFramePr>
-            <a:graphic xmlns:a="http://schemas.openxmlformats.org/drawingml/2006/main">
-              <a:graphicData uri="http://schemas.openxmlformats.org/drawingml/2006/picture">
-                <pic:pic xmlns:pic="http://schemas.openxmlformats.org/drawingml/2006/picture">
-                  <pic:nvPicPr>
-                    <pic:cNvPr id="1" name=""/>
-                    <pic:cNvPicPr/>
-                  </pic:nvPicPr>
-                  <pic:blipFill>
-                    <a:blip r:embed="rId19"/>
-                    <a:stretch>
-                      <a:fillRect/>
-                    </a:stretch>
-                  </pic:blipFill>
-                  <pic:spPr>
-                    <a:xfrm>
-                      <a:off x="0" y="0"/>
-                      <a:ext cx="5429354" cy="2470355"/>
-                    </a:xfrm>
-                    <a:prstGeom prst="rect">
-                      <a:avLst/>
-                    </a:prstGeom>
-                  </pic:spPr>
-                </pic:pic>
-              </a:graphicData>
-            </a:graphic>
-          </wp:inline>
-        </w:drawing>
-      </w:r>
-    </w:p>
-    <w:p>
-      <w:pPr>
-        <w:pStyle w:val="ListParagraph"/>
-        <w:ind w:left="405"/>
-        <w:rPr>
-          <w:b/>
-        </w:rPr>
-      </w:pPr>
-    </w:p>
-    <w:p>
-      <w:pPr>
-        <w:pStyle w:val="ListParagraph"/>
-        <w:ind w:left="405"/>
-        <w:rPr>
-          <w:b/>
-        </w:rPr>
-      </w:pPr>
-      <w:r>
-        <w:rPr>
-          <w:b/>
-        </w:rPr>
-        <w:t xml:space="preserve">In the </w:t>
-      </w:r>
-      <w:r>
-        <w:rPr>
-          <w:b/>
-        </w:rPr>
-        <w:t>terminal window/editor</w:t>
-      </w:r>
-      <w:r>
-        <w:rPr>
-          <w:b/>
-        </w:rPr>
-        <w:t>:</w:t>
-      </w:r>
-    </w:p>
-    <w:p>
-      <w:pPr>
-        <w:pStyle w:val="ListParagraph"/>
-        <w:ind w:left="1440"/>
-        <w:rPr>
-          <w:b/>
-        </w:rPr>
-      </w:pPr>
-    </w:p>
-    <w:p>
-      <w:pPr>
-        <w:pStyle w:val="ListParagraph"/>
-        <w:numPr>
-          <w:ilvl w:val="0"/>
-          <w:numId w:val="11"/>
-        </w:numPr>
-        <w:ind w:left="1530" w:hanging="450"/>
-      </w:pPr>
-      <w:r>
-        <w:t xml:space="preserve">Switch back to the terminal session.  </w:t>
-      </w:r>
-      <w:r>
-        <w:t>Checkout the lab 5 branch</w:t>
-      </w:r>
-      <w:r>
-        <w:t>, rename,</w:t>
-      </w:r>
-      <w:r>
-        <w:t xml:space="preserve"> and edit the Jenkinsfile.</w:t>
-      </w:r>
-    </w:p>
-    <w:p>
-      <w:pPr>
-        <w:pStyle w:val="ListParagraph"/>
-        <w:ind w:left="3240"/>
-        <w:rPr>
-          <w:b/>
-        </w:rPr>
-      </w:pPr>
-    </w:p>
-    <w:p>
-      <w:pPr>
-        <w:pStyle w:val="ListParagraph"/>
-        <w:ind w:left="3240"/>
-        <w:rPr>
-          <w:b/>
-        </w:rPr>
-      </w:pPr>
-      <w:r>
-        <w:rPr>
-          <w:b/>
-        </w:rPr>
-        <w:t>git checkout lab5</w:t>
-      </w:r>
-    </w:p>
-    <w:p>
-      <w:pPr>
-        <w:pStyle w:val="ListParagraph"/>
-        <w:ind w:left="3240"/>
-        <w:rPr>
-          <w:b/>
-        </w:rPr>
-      </w:pPr>
-    </w:p>
-    <w:p>
-      <w:pPr>
-        <w:pStyle w:val="ListParagraph"/>
-        <w:ind w:left="3240"/>
-        <w:rPr>
-          <w:b/>
-        </w:rPr>
-      </w:pPr>
-      <w:r>
-        <w:rPr>
-          <w:b/>
-        </w:rPr>
-        <w:t xml:space="preserve">git mv </w:t>
-      </w:r>
-      <w:proofErr w:type="spellStart"/>
-      <w:r>
-        <w:rPr>
-          <w:b/>
-        </w:rPr>
-        <w:t>Jenkinsfile.start</w:t>
-      </w:r>
-      <w:proofErr w:type="spellEnd"/>
-      <w:r>
-        <w:rPr>
-          <w:b/>
-        </w:rPr>
-        <w:t xml:space="preserve"> Jenkinsfile</w:t>
-      </w:r>
-    </w:p>
-    <w:p>
-      <w:pPr>
-        <w:pStyle w:val="ListParagraph"/>
-        <w:ind w:left="3240"/>
-        <w:rPr>
-          <w:b/>
-        </w:rPr>
-      </w:pPr>
-    </w:p>
-    <w:p>
-      <w:pPr>
-        <w:pStyle w:val="ListParagraph"/>
-        <w:ind w:left="3240"/>
-        <w:rPr>
-          <w:b/>
-        </w:rPr>
-      </w:pPr>
-      <w:proofErr w:type="spellStart"/>
-      <w:r>
-        <w:rPr>
-          <w:b/>
-        </w:rPr>
-        <w:t>gedit</w:t>
-      </w:r>
-      <w:proofErr w:type="spellEnd"/>
-      <w:r>
-        <w:rPr>
-          <w:b/>
-        </w:rPr>
-        <w:t xml:space="preserve"> Jenkinsfile</w:t>
-      </w:r>
-    </w:p>
-    <w:p>
-      <w:pPr>
-        <w:pStyle w:val="ListParagraph"/>
-        <w:ind w:left="3240"/>
-        <w:rPr>
-          <w:b/>
-        </w:rPr>
-      </w:pPr>
-    </w:p>
-    <w:p>
-      <w:pPr>
-        <w:pStyle w:val="ListParagraph"/>
-        <w:numPr>
-          <w:ilvl w:val="0"/>
-          <w:numId w:val="11"/>
-        </w:numPr>
-        <w:ind w:left="1530" w:hanging="450"/>
-      </w:pPr>
-      <w:r>
-        <w:t>Scroll down in the Jenkinsfile and find the line that looks like this:</w:t>
-      </w:r>
-    </w:p>
-    <w:p>
-      <w:pPr>
-        <w:pStyle w:val="ListParagraph"/>
-        <w:ind w:left="1530"/>
-      </w:pPr>
-      <w:r>
-        <w:t xml:space="preserve">// * 1. Wrap the step below in a block that will run it in our local </w:t>
-      </w:r>
-      <w:proofErr w:type="gramStart"/>
-      <w:r>
-        <w:t>SonarQube  environment</w:t>
-      </w:r>
-      <w:proofErr w:type="gramEnd"/>
-    </w:p>
-    <w:p>
-      <w:pPr>
-        <w:pStyle w:val="ListParagraph"/>
-        <w:ind w:left="1530"/>
-      </w:pPr>
-    </w:p>
-    <w:p>
-      <w:pPr>
-        <w:pStyle w:val="ListParagraph"/>
-        <w:ind w:left="1530"/>
-      </w:pPr>
-      <w:r>
-        <w:t xml:space="preserve">Add a </w:t>
-      </w:r>
-      <w:proofErr w:type="spellStart"/>
-      <w:r>
-        <w:rPr>
-          <w:b/>
-        </w:rPr>
-        <w:t>withSonarQubeEnv</w:t>
-      </w:r>
-      <w:proofErr w:type="spellEnd"/>
-      <w:r>
-        <w:t xml:space="preserve"> closure (step with beginning and ending curly braces) to wrap the sonar-runner line.</w:t>
-      </w:r>
-    </w:p>
-    <w:p>
-      <w:pPr>
-        <w:pStyle w:val="ListParagraph"/>
-        <w:ind w:left="1530"/>
-      </w:pPr>
-    </w:p>
-    <w:p>
-      <w:pPr>
-        <w:pStyle w:val="ListParagraph"/>
-        <w:ind w:left="1530"/>
-        <w:rPr>
-          <w:b/>
-        </w:rPr>
-      </w:pPr>
-      <w:proofErr w:type="spellStart"/>
-      <w:r>
-        <w:rPr>
-          <w:b/>
-        </w:rPr>
-        <w:t>withSonarQubeEnv</w:t>
-      </w:r>
-      <w:proofErr w:type="spellEnd"/>
-      <w:r>
-        <w:rPr>
-          <w:b/>
-        </w:rPr>
-        <w:t xml:space="preserve"> {</w:t>
-      </w:r>
-    </w:p>
-    <w:p>
-      <w:pPr>
-        <w:pStyle w:val="ListParagraph"/>
-        <w:ind w:left="1530"/>
-      </w:pPr>
-      <w:r>
-        <w:tab/>
-        <w:t xml:space="preserve">    sh "'${tool '</w:t>
-      </w:r>
-      <w:proofErr w:type="spellStart"/>
-      <w:r>
-        <w:t>sq</w:t>
-      </w:r>
-      <w:proofErr w:type="spellEnd"/>
-      <w:r>
-        <w:t>-scanner'}/bin/sonar-runner' -X -e"</w:t>
-      </w:r>
-    </w:p>
-    <w:p>
-      <w:pPr>
-        <w:pStyle w:val="ListParagraph"/>
-        <w:ind w:left="1530"/>
-        <w:rPr>
-          <w:b/>
-        </w:rPr>
-      </w:pPr>
-      <w:r>
-        <w:rPr>
-          <w:b/>
-        </w:rPr>
-        <w:t>}</w:t>
-      </w:r>
-    </w:p>
-    <w:p>
-      <w:pPr>
-        <w:pStyle w:val="ListParagraph"/>
-        <w:ind w:left="1530"/>
-        <w:rPr>
-          <w:b/>
-        </w:rPr>
-      </w:pPr>
-    </w:p>
-    <w:p>
-      <w:pPr>
-        <w:pStyle w:val="ListParagraph"/>
-        <w:numPr>
-          <w:ilvl w:val="0"/>
-          <w:numId w:val="11"/>
-        </w:numPr>
-        <w:ind w:left="1620" w:hanging="540"/>
-      </w:pPr>
-      <w:r>
-        <w:t>Next, for step 2, we will add a step above “if (</w:t>
-      </w:r>
-      <w:proofErr w:type="spellStart"/>
-      <w:proofErr w:type="gramStart"/>
-      <w:r>
-        <w:t>qg.status</w:t>
-      </w:r>
-      <w:proofErr w:type="spellEnd"/>
-      <w:proofErr w:type="gramEnd"/>
-      <w:r>
-        <w:t xml:space="preserve">…” that defines the </w:t>
-      </w:r>
-      <w:proofErr w:type="spellStart"/>
-      <w:r>
-        <w:t>qg</w:t>
-      </w:r>
-      <w:proofErr w:type="spellEnd"/>
-      <w:r>
-        <w:t xml:space="preserve"> variable and tells Jenkins to wait for </w:t>
-      </w:r>
-      <w:proofErr w:type="spellStart"/>
-      <w:r>
-        <w:t>sonarqube</w:t>
-      </w:r>
-      <w:proofErr w:type="spellEnd"/>
-      <w:r>
-        <w:t xml:space="preserve"> to complete and tell us whether or not it passed the quality gate.  The line to add is:</w:t>
-      </w:r>
-    </w:p>
-    <w:p>
-      <w:pPr>
-        <w:ind w:left="2160"/>
-        <w:rPr>
-          <w:b/>
-        </w:rPr>
-      </w:pPr>
-      <w:r>
-        <w:rPr>
-          <w:b/>
-        </w:rPr>
-        <w:t xml:space="preserve">def </w:t>
-      </w:r>
-      <w:proofErr w:type="spellStart"/>
-      <w:r>
-        <w:rPr>
-          <w:b/>
-        </w:rPr>
-        <w:t>qg</w:t>
-      </w:r>
-      <w:proofErr w:type="spellEnd"/>
-      <w:r>
-        <w:rPr>
-          <w:b/>
-        </w:rPr>
-        <w:t xml:space="preserve"> = </w:t>
-      </w:r>
-      <w:proofErr w:type="spellStart"/>
-      <w:proofErr w:type="gramStart"/>
-      <w:r>
-        <w:rPr>
-          <w:b/>
-        </w:rPr>
-        <w:t>waitForQualityGate</w:t>
-      </w:r>
-      <w:proofErr w:type="spellEnd"/>
-      <w:r>
-        <w:rPr>
-          <w:b/>
-        </w:rPr>
-        <w:t>(</w:t>
-      </w:r>
-      <w:proofErr w:type="gramEnd"/>
-      <w:r>
-        <w:rPr>
-          <w:b/>
-        </w:rPr>
-        <w:t>);</w:t>
-      </w:r>
-    </w:p>
-    <w:p>
-      <w:pPr>
-        <w:ind w:left="1440"/>
-      </w:pPr>
-      <w:r>
-        <w:rPr>
-          <w:b/>
-        </w:rPr>
-        <w:t xml:space="preserve">  </w:t>
-      </w:r>
-    </w:p>
-    <w:p>
-      <w:pPr>
-        <w:pStyle w:val="ListParagraph"/>
-        <w:numPr>
-          <w:ilvl w:val="0"/>
-          <w:numId w:val="11"/>
-        </w:numPr>
-        <w:ind w:left="1440"/>
-      </w:pPr>
-      <w:r>
-        <w:t>Save your changes, exit the editor, and u</w:t>
-      </w:r>
-      <w:r>
-        <w:t xml:space="preserve">pdate the </w:t>
-      </w:r>
-      <w:r>
-        <w:t>J</w:t>
-      </w:r>
-      <w:r>
-        <w:t>enkinsfile.</w:t>
-      </w:r>
-    </w:p>
-    <w:p>
-      <w:pPr>
-        <w:pStyle w:val="ListParagraph"/>
-      </w:pPr>
-    </w:p>
-    <w:p>
-      <w:pPr>
-        <w:pStyle w:val="ListParagraph"/>
-        <w:ind w:left="2160"/>
-        <w:rPr>
-          <w:b/>
-        </w:rPr>
-      </w:pPr>
-      <w:r>
-        <w:rPr>
-          <w:b/>
-        </w:rPr>
-        <w:t>g</w:t>
-      </w:r>
-      <w:r>
-        <w:rPr>
-          <w:b/>
-        </w:rPr>
-        <w:t>it commit -am “update for lab5”</w:t>
-      </w:r>
-    </w:p>
-    <w:p>
-      <w:pPr>
-        <w:pStyle w:val="ListParagraph"/>
-        <w:ind w:left="2160"/>
-        <w:rPr>
-          <w:b/>
-        </w:rPr>
-      </w:pPr>
-    </w:p>
-    <w:p>
-      <w:pPr>
-        <w:pStyle w:val="ListParagraph"/>
-        <w:ind w:left="2160"/>
-        <w:rPr>
-          <w:b/>
-        </w:rPr>
-      </w:pPr>
-      <w:r>
-        <w:rPr>
-          <w:b/>
-        </w:rPr>
-        <w:t>g</w:t>
-      </w:r>
-      <w:r>
-        <w:rPr>
-          <w:b/>
-        </w:rPr>
-        <w:t>it push origin lab5</w:t>
-      </w:r>
-    </w:p>
-    <w:p>
-      <w:pPr>
-        <w:pStyle w:val="ListParagraph"/>
-        <w:ind w:left="2160"/>
-        <w:rPr>
-          <w:b/>
-        </w:rPr>
-      </w:pPr>
-    </w:p>
-    <w:p>
-      <w:pPr>
-        <w:pStyle w:val="ListParagraph"/>
-        <w:tabs>
-          <w:tab w:val="left" w:pos="3510"/>
-        </w:tabs>
-        <w:ind w:left="1440" w:hanging="900"/>
-        <w:rPr>
-          <w:b/>
-        </w:rPr>
-      </w:pPr>
-      <w:r>
-        <w:rPr>
-          <w:b/>
-        </w:rPr>
-        <w:t>In Jenkins:</w:t>
-      </w:r>
-    </w:p>
-    <w:p>
-      <w:pPr>
-        <w:pStyle w:val="ListParagraph"/>
-        <w:numPr>
-          <w:ilvl w:val="0"/>
-          <w:numId w:val="11"/>
-        </w:numPr>
-        <w:ind w:left="1440"/>
-      </w:pPr>
-      <w:r>
-        <w:t xml:space="preserve">Switch to Jenkins in the browser.  </w:t>
-      </w:r>
-      <w:r>
-        <w:t xml:space="preserve">Go into your multibranch pipeline project and </w:t>
-      </w:r>
-      <w:r>
-        <w:rPr>
-          <w:b/>
-        </w:rPr>
-        <w:t>Scan Multibranch Pipeline Now</w:t>
-      </w:r>
-      <w:r>
-        <w:t xml:space="preserve">.   The job for lab 5 should run with the additional analysis and </w:t>
-      </w:r>
-      <w:proofErr w:type="spellStart"/>
-      <w:r>
-        <w:t>artifactory</w:t>
-      </w:r>
-      <w:proofErr w:type="spellEnd"/>
-      <w:r>
-        <w:t xml:space="preserve"> processing stages.</w:t>
-      </w:r>
-    </w:p>
-    <w:p/>
-    <w:p>
-      <w:pPr>
-        <w:ind w:left="720"/>
-      </w:pPr>
-      <w:r>
-        <w:t>You can let this run while the class continues.</w:t>
-      </w:r>
-    </w:p>
-    <w:p>
-      <w:pPr>
-        <w:ind w:left="720"/>
-      </w:pPr>
-    </w:p>
-    <w:p>
-      <w:pPr>
-        <w:ind w:firstLine="720"/>
-        <w:rPr>
-          <w:b/>
-        </w:rPr>
-      </w:pPr>
-      <w:r>
-        <w:rPr>
-          <w:b/>
-        </w:rPr>
-        <w:t>Lab 6</w:t>
-      </w:r>
-      <w:r>
-        <w:rPr>
-          <w:b/>
-        </w:rPr>
-        <w:t xml:space="preserve"> – Using Docker in the pipeline</w:t>
-      </w:r>
-    </w:p>
-    <w:p>
-      <w:pPr>
-        <w:ind w:left="720"/>
-        <w:rPr>
-          <w:b/>
-        </w:rPr>
-      </w:pPr>
-      <w:r>
-        <w:rPr>
-          <w:b/>
-        </w:rPr>
-        <w:t xml:space="preserve">Purpose: In this lab, we’ll look </w:t>
-      </w:r>
-      <w:r>
-        <w:rPr>
-          <w:b/>
-        </w:rPr>
-        <w:t>first at the results from the Sonar and Artifactory stages in lab 5.  Then we’ll see</w:t>
-      </w:r>
-      <w:r>
-        <w:rPr>
-          <w:b/>
-        </w:rPr>
-        <w:t xml:space="preserve"> how to work with Docker in a Jenkins 2 pipeline. </w:t>
-      </w:r>
-    </w:p>
-    <w:p>
-      <w:pPr>
-        <w:ind w:left="720"/>
-        <w:rPr>
-          <w:b/>
-        </w:rPr>
-      </w:pPr>
-      <w:r>
-        <w:rPr>
-          <w:b/>
-        </w:rPr>
-        <w:t>In Jenkins</w:t>
-      </w:r>
-      <w:r>
-        <w:rPr>
-          <w:b/>
-        </w:rPr>
-        <w:t>/Sonar/Artifactory</w:t>
-      </w:r>
-      <w:r>
-        <w:rPr>
-          <w:b/>
-        </w:rPr>
-        <w:t>:</w:t>
-      </w:r>
-    </w:p>
-    <w:p>
-      <w:pPr>
-        <w:pStyle w:val="ListParagraph"/>
-        <w:numPr>
-          <w:ilvl w:val="0"/>
-          <w:numId w:val="20"/>
-        </w:numPr>
-        <w:tabs>
-          <w:tab w:val="left" w:pos="3510"/>
-        </w:tabs>
-        <w:ind w:left="1440"/>
-      </w:pPr>
-      <w:r>
-        <w:t xml:space="preserve">On the </w:t>
-      </w:r>
-      <w:r>
-        <w:rPr>
-          <w:b/>
-        </w:rPr>
-        <w:t>lab5 job</w:t>
-      </w:r>
-      <w:r>
-        <w:t xml:space="preserve"> page</w:t>
-      </w:r>
-      <w:r>
-        <w:t>, click on</w:t>
-      </w:r>
-      <w:r>
-        <w:t xml:space="preserve"> either the</w:t>
-      </w:r>
-      <w:r>
-        <w:t xml:space="preserve"> Sonar</w:t>
-      </w:r>
-      <w:r>
-        <w:t xml:space="preserve"> symbol next to the build number in the Build History window or the</w:t>
-      </w:r>
-      <w:r>
-        <w:rPr>
-          <w:b/>
-        </w:rPr>
-        <w:t xml:space="preserve"> OK</w:t>
-      </w:r>
-      <w:r>
-        <w:t xml:space="preserve"> button under the “</w:t>
-      </w:r>
-      <w:r>
-        <w:rPr>
-          <w:b/>
-        </w:rPr>
-        <w:t>SonarQube Quality Gate</w:t>
-      </w:r>
-      <w:r>
-        <w:t xml:space="preserve">” to </w:t>
-      </w:r>
-      <w:r>
-        <w:t>open</w:t>
-      </w:r>
-      <w:r>
-        <w:t xml:space="preserve"> the SonarQube analysis of the project. (You may want to right-click and open it in another tab.)</w:t>
-      </w:r>
-      <w:r>
-        <w:t xml:space="preserve"> You can see the Sonar dashboard and the kind of information available here.</w:t>
-      </w:r>
-    </w:p>
-    <w:p>
-      <w:pPr>
-        <w:pStyle w:val="ListParagraph"/>
-      </w:pPr>
-    </w:p>
-    <w:p>
-      <w:pPr>
-        <w:pStyle w:val="ListParagraph"/>
-      </w:pPr>
-      <w:r>
-        <w:rPr>
-          <w:noProof/>
-        </w:rPr>
-        <w:drawing>
-          <wp:inline distT="0" distB="0" distL="0" distR="0" wp14:anchorId="3FCC22B9" wp14:editId="03ED49A1">
-            <wp:extent cx="6400800" cy="2286635"/>
-            <wp:effectExtent l="0" t="0" r="0" b="0"/>
-            <wp:docPr id="9" name="Picture 9"/>
-            <wp:cNvGraphicFramePr>
-              <a:graphicFrameLocks xmlns:a="http://schemas.openxmlformats.org/drawingml/2006/main" noChangeAspect="1"/>
-            </wp:cNvGraphicFramePr>
-            <a:graphic xmlns:a="http://schemas.openxmlformats.org/drawingml/2006/main">
-              <a:graphicData uri="http://schemas.openxmlformats.org/drawingml/2006/picture">
-                <pic:pic xmlns:pic="http://schemas.openxmlformats.org/drawingml/2006/picture">
-                  <pic:nvPicPr>
-                    <pic:cNvPr id="1" name=""/>
-                    <pic:cNvPicPr/>
-                  </pic:nvPicPr>
-                  <pic:blipFill>
-                    <a:blip r:embed="rId20"/>
-                    <a:stretch>
-                      <a:fillRect/>
-                    </a:stretch>
-                  </pic:blipFill>
-                  <pic:spPr>
-                    <a:xfrm>
-                      <a:off x="0" y="0"/>
-                      <a:ext cx="6400800" cy="2286635"/>
-                    </a:xfrm>
-                    <a:prstGeom prst="rect">
-                      <a:avLst/>
-                    </a:prstGeom>
-                  </pic:spPr>
-                </pic:pic>
-              </a:graphicData>
-            </a:graphic>
-          </wp:inline>
-        </w:drawing>
-      </w:r>
-    </w:p>
-    <w:p>
-      <w:pPr>
-        <w:pStyle w:val="ListParagraph"/>
-        <w:numPr>
-          <w:ilvl w:val="0"/>
-          <w:numId w:val="20"/>
-        </w:numPr>
-        <w:ind w:left="1530"/>
-      </w:pPr>
-      <w:r>
-        <w:t xml:space="preserve"> </w:t>
-      </w:r>
-      <w:r>
-        <w:t xml:space="preserve">Back on the </w:t>
-      </w:r>
-      <w:r>
-        <w:rPr>
-          <w:b/>
-        </w:rPr>
-        <w:t>lab5 job page</w:t>
-      </w:r>
-      <w:r>
-        <w:t>, y</w:t>
-      </w:r>
-      <w:r>
-        <w:t xml:space="preserve">ou can also click on the Artifactory symbol (circle with line under it next to Sonar symbol) to go to Artifactory </w:t>
-      </w:r>
-      <w:r>
-        <w:t>(</w:t>
-      </w:r>
-      <w:hyperlink r:id="rId21" w:history="1">
-        <w:r>
-          <w:rPr>
-            <w:rStyle w:val="Hyperlink"/>
-          </w:rPr>
-          <w:t>http://localhost:8081</w:t>
-        </w:r>
-      </w:hyperlink>
-      <w:r>
-        <w:t xml:space="preserve">).  If you go directly from the symbol, you’ll see the build info.  You can also </w:t>
-      </w:r>
-      <w:r>
-        <w:t>browse through there and find the artifact</w:t>
-      </w:r>
-      <w:r>
-        <w:t xml:space="preserve"> produced by our pipeline (the war file)</w:t>
-      </w:r>
-      <w:r>
-        <w:t xml:space="preserve">.   </w:t>
-      </w:r>
-    </w:p>
-    <w:p>
-      <w:pPr>
-        <w:pStyle w:val="ListParagraph"/>
-        <w:ind w:left="1530"/>
-      </w:pPr>
-    </w:p>
-    <w:p>
-      <w:pPr>
-        <w:pStyle w:val="ListParagraph"/>
-        <w:ind w:left="2520"/>
-      </w:pPr>
-      <w:r>
-        <w:rPr>
-          <w:noProof/>
-        </w:rPr>
-        <w:drawing>
-          <wp:inline distT="0" distB="0" distL="0" distR="0" wp14:anchorId="087DADF5" wp14:editId="022DCE1D">
-            <wp:extent cx="4159250" cy="2911475"/>
-            <wp:effectExtent l="0" t="0" r="0" b="3175"/>
-            <wp:docPr id="10" name="Picture 10"/>
             <wp:cNvGraphicFramePr>
               <a:graphicFrameLocks xmlns:a="http://schemas.openxmlformats.org/drawingml/2006/main" noChangeAspect="1"/>
             </wp:cNvGraphicFramePr>
@@ -6585,7 +6157,7 @@
                   <pic:spPr>
                     <a:xfrm>
                       <a:off x="0" y="0"/>
-                      <a:ext cx="4159250" cy="2911475"/>
+                      <a:ext cx="5429354" cy="2470355"/>
                     </a:xfrm>
                     <a:prstGeom prst="rect">
                       <a:avLst/>
@@ -6601,8 +6173,668 @@
     <w:p>
       <w:pPr>
         <w:pStyle w:val="ListParagraph"/>
-        <w:ind w:left="2520"/>
-      </w:pPr>
+        <w:ind w:left="405"/>
+        <w:rPr>
+          <w:b/>
+        </w:rPr>
+      </w:pPr>
+    </w:p>
+    <w:p>
+      <w:pPr>
+        <w:pStyle w:val="ListParagraph"/>
+        <w:ind w:left="405"/>
+        <w:rPr>
+          <w:b/>
+        </w:rPr>
+      </w:pPr>
+      <w:r>
+        <w:rPr>
+          <w:b/>
+        </w:rPr>
+        <w:t xml:space="preserve">In the </w:t>
+      </w:r>
+      <w:r>
+        <w:rPr>
+          <w:b/>
+        </w:rPr>
+        <w:t>terminal window/editor</w:t>
+      </w:r>
+      <w:r>
+        <w:rPr>
+          <w:b/>
+        </w:rPr>
+        <w:t>:</w:t>
+      </w:r>
+    </w:p>
+    <w:p>
+      <w:pPr>
+        <w:pStyle w:val="ListParagraph"/>
+        <w:ind w:left="1440"/>
+        <w:rPr>
+          <w:b/>
+        </w:rPr>
+      </w:pPr>
+    </w:p>
+    <w:p>
+      <w:pPr>
+        <w:pStyle w:val="ListParagraph"/>
+        <w:numPr>
+          <w:ilvl w:val="0"/>
+          <w:numId w:val="11"/>
+        </w:numPr>
+        <w:ind w:left="1530" w:hanging="450"/>
+      </w:pPr>
+      <w:r>
+        <w:t xml:space="preserve">Switch back to the terminal session.  </w:t>
+      </w:r>
+      <w:r>
+        <w:t>Checkout the lab 5 branch</w:t>
+      </w:r>
+      <w:r>
+        <w:t>, rename,</w:t>
+      </w:r>
+      <w:r>
+        <w:t xml:space="preserve"> and edit the Jenkinsfile.</w:t>
+      </w:r>
+    </w:p>
+    <w:p>
+      <w:pPr>
+        <w:pStyle w:val="ListParagraph"/>
+        <w:ind w:left="3240"/>
+        <w:rPr>
+          <w:b/>
+        </w:rPr>
+      </w:pPr>
+    </w:p>
+    <w:p>
+      <w:pPr>
+        <w:pStyle w:val="ListParagraph"/>
+        <w:ind w:left="3240"/>
+        <w:rPr>
+          <w:b/>
+        </w:rPr>
+      </w:pPr>
+      <w:r>
+        <w:rPr>
+          <w:b/>
+        </w:rPr>
+        <w:t>git checkout lab5</w:t>
+      </w:r>
+    </w:p>
+    <w:p>
+      <w:pPr>
+        <w:pStyle w:val="ListParagraph"/>
+        <w:ind w:left="3240"/>
+        <w:rPr>
+          <w:b/>
+        </w:rPr>
+      </w:pPr>
+    </w:p>
+    <w:p>
+      <w:pPr>
+        <w:pStyle w:val="ListParagraph"/>
+        <w:ind w:left="3240"/>
+        <w:rPr>
+          <w:b/>
+        </w:rPr>
+      </w:pPr>
+      <w:r>
+        <w:rPr>
+          <w:b/>
+        </w:rPr>
+        <w:t xml:space="preserve">git mv </w:t>
+      </w:r>
+      <w:proofErr w:type="spellStart"/>
+      <w:r>
+        <w:rPr>
+          <w:b/>
+        </w:rPr>
+        <w:t>Jenkinsfile.start</w:t>
+      </w:r>
+      <w:proofErr w:type="spellEnd"/>
+      <w:r>
+        <w:rPr>
+          <w:b/>
+        </w:rPr>
+        <w:t xml:space="preserve"> </w:t>
+      </w:r>
+      <w:proofErr w:type="spellStart"/>
+      <w:r>
+        <w:rPr>
+          <w:b/>
+        </w:rPr>
+        <w:t>Jenkinsfile</w:t>
+      </w:r>
+      <w:proofErr w:type="spellEnd"/>
+    </w:p>
+    <w:p>
+      <w:pPr>
+        <w:pStyle w:val="ListParagraph"/>
+        <w:ind w:left="3240"/>
+        <w:rPr>
+          <w:b/>
+        </w:rPr>
+      </w:pPr>
+    </w:p>
+    <w:p>
+      <w:pPr>
+        <w:pStyle w:val="ListParagraph"/>
+        <w:ind w:left="3240"/>
+        <w:rPr>
+          <w:b/>
+        </w:rPr>
+      </w:pPr>
+      <w:proofErr w:type="spellStart"/>
+      <w:r>
+        <w:rPr>
+          <w:b/>
+        </w:rPr>
+        <w:t>gedit</w:t>
+      </w:r>
+      <w:proofErr w:type="spellEnd"/>
+      <w:r>
+        <w:rPr>
+          <w:b/>
+        </w:rPr>
+        <w:t xml:space="preserve"> </w:t>
+      </w:r>
+      <w:proofErr w:type="spellStart"/>
+      <w:r>
+        <w:rPr>
+          <w:b/>
+        </w:rPr>
+        <w:t>Jenkinsfile</w:t>
+      </w:r>
+      <w:proofErr w:type="spellEnd"/>
+    </w:p>
+    <w:p>
+      <w:pPr>
+        <w:pStyle w:val="ListParagraph"/>
+        <w:ind w:left="3240"/>
+        <w:rPr>
+          <w:b/>
+        </w:rPr>
+      </w:pPr>
+    </w:p>
+    <w:p>
+      <w:pPr>
+        <w:pStyle w:val="ListParagraph"/>
+        <w:numPr>
+          <w:ilvl w:val="0"/>
+          <w:numId w:val="11"/>
+        </w:numPr>
+        <w:ind w:left="1530" w:hanging="450"/>
+      </w:pPr>
+      <w:r>
+        <w:t>Scroll down in the Jenkinsfile and find the line that looks like this:</w:t>
+      </w:r>
+    </w:p>
+    <w:p>
+      <w:pPr>
+        <w:pStyle w:val="ListParagraph"/>
+        <w:ind w:left="1530"/>
+      </w:pPr>
+      <w:r>
+        <w:t xml:space="preserve">// * 1. Wrap the step below in a block that will run it in our local </w:t>
+      </w:r>
+      <w:proofErr w:type="gramStart"/>
+      <w:r>
+        <w:t>SonarQube  environment</w:t>
+      </w:r>
+      <w:proofErr w:type="gramEnd"/>
+    </w:p>
+    <w:p>
+      <w:pPr>
+        <w:pStyle w:val="ListParagraph"/>
+        <w:ind w:left="1530"/>
+      </w:pPr>
+    </w:p>
+    <w:p>
+      <w:pPr>
+        <w:pStyle w:val="ListParagraph"/>
+        <w:ind w:left="1530"/>
+      </w:pPr>
+      <w:r>
+        <w:lastRenderedPageBreak/>
+        <w:t xml:space="preserve">Add a </w:t>
+      </w:r>
+      <w:proofErr w:type="spellStart"/>
+      <w:r>
+        <w:rPr>
+          <w:b/>
+        </w:rPr>
+        <w:t>withSonarQubeEnv</w:t>
+      </w:r>
+      <w:proofErr w:type="spellEnd"/>
+      <w:r>
+        <w:t xml:space="preserve"> closure (step with beginning and ending curly braces) to wrap the sonar-runner line.</w:t>
+      </w:r>
+    </w:p>
+    <w:p>
+      <w:pPr>
+        <w:pStyle w:val="ListParagraph"/>
+        <w:ind w:left="1530"/>
+      </w:pPr>
+    </w:p>
+    <w:p>
+      <w:pPr>
+        <w:pStyle w:val="ListParagraph"/>
+        <w:ind w:left="1530"/>
+        <w:rPr>
+          <w:b/>
+        </w:rPr>
+      </w:pPr>
+      <w:proofErr w:type="spellStart"/>
+      <w:r>
+        <w:rPr>
+          <w:b/>
+        </w:rPr>
+        <w:t>withSonarQubeEnv</w:t>
+      </w:r>
+      <w:proofErr w:type="spellEnd"/>
+      <w:r>
+        <w:rPr>
+          <w:b/>
+        </w:rPr>
+        <w:t xml:space="preserve"> {</w:t>
+      </w:r>
+    </w:p>
+    <w:p>
+      <w:pPr>
+        <w:pStyle w:val="ListParagraph"/>
+        <w:ind w:left="1530"/>
+      </w:pPr>
+      <w:r>
+        <w:tab/>
+        <w:t xml:space="preserve">    </w:t>
+      </w:r>
+      <w:proofErr w:type="spellStart"/>
+      <w:r>
+        <w:t>sh</w:t>
+      </w:r>
+      <w:proofErr w:type="spellEnd"/>
+      <w:r>
+        <w:t xml:space="preserve"> "'${tool '</w:t>
+      </w:r>
+      <w:proofErr w:type="spellStart"/>
+      <w:r>
+        <w:t>sq</w:t>
+      </w:r>
+      <w:proofErr w:type="spellEnd"/>
+      <w:r>
+        <w:t>-scanner'}/bin/sonar-runner' -X -e"</w:t>
+      </w:r>
+    </w:p>
+    <w:p>
+      <w:pPr>
+        <w:pStyle w:val="ListParagraph"/>
+        <w:ind w:left="1530"/>
+        <w:rPr>
+          <w:b/>
+        </w:rPr>
+      </w:pPr>
+      <w:r>
+        <w:rPr>
+          <w:b/>
+        </w:rPr>
+        <w:t>}</w:t>
+      </w:r>
+    </w:p>
+    <w:p>
+      <w:pPr>
+        <w:pStyle w:val="ListParagraph"/>
+        <w:ind w:left="1530"/>
+        <w:rPr>
+          <w:b/>
+        </w:rPr>
+      </w:pPr>
+    </w:p>
+    <w:p>
+      <w:pPr>
+        <w:pStyle w:val="ListParagraph"/>
+        <w:numPr>
+          <w:ilvl w:val="0"/>
+          <w:numId w:val="11"/>
+        </w:numPr>
+        <w:ind w:left="1620" w:hanging="540"/>
+      </w:pPr>
+      <w:r>
+        <w:t xml:space="preserve">Next, for step 2, we will add a step above </w:t>
+      </w:r>
+      <w:r>
+        <w:t>“</w:t>
+      </w:r>
+      <w:r>
+        <w:t>if (</w:t>
+      </w:r>
+      <w:proofErr w:type="spellStart"/>
+      <w:proofErr w:type="gramStart"/>
+      <w:r>
+        <w:t>qg.status</w:t>
+      </w:r>
+      <w:proofErr w:type="spellEnd"/>
+      <w:proofErr w:type="gramEnd"/>
+      <w:r>
+        <w:t xml:space="preserve">…” that defines the </w:t>
+      </w:r>
+      <w:proofErr w:type="spellStart"/>
+      <w:r>
+        <w:t>qg</w:t>
+      </w:r>
+      <w:proofErr w:type="spellEnd"/>
+      <w:r>
+        <w:t xml:space="preserve"> variable and tells Jenkins to wait for </w:t>
+      </w:r>
+      <w:proofErr w:type="spellStart"/>
+      <w:r>
+        <w:t>sonarqube</w:t>
+      </w:r>
+      <w:proofErr w:type="spellEnd"/>
+      <w:r>
+        <w:t xml:space="preserve"> to complete and tell us whether or not it passed the quality gate.  The line to add is:</w:t>
+      </w:r>
+    </w:p>
+    <w:p>
+      <w:pPr>
+        <w:ind w:left="2160"/>
+        <w:rPr>
+          <w:b/>
+        </w:rPr>
+      </w:pPr>
+      <w:r>
+        <w:rPr>
+          <w:b/>
+        </w:rPr>
+        <w:t xml:space="preserve">def </w:t>
+      </w:r>
+      <w:proofErr w:type="spellStart"/>
+      <w:r>
+        <w:rPr>
+          <w:b/>
+        </w:rPr>
+        <w:t>qg</w:t>
+      </w:r>
+      <w:proofErr w:type="spellEnd"/>
+      <w:r>
+        <w:rPr>
+          <w:b/>
+        </w:rPr>
+        <w:t xml:space="preserve"> = </w:t>
+      </w:r>
+      <w:proofErr w:type="spellStart"/>
+      <w:proofErr w:type="gramStart"/>
+      <w:r>
+        <w:rPr>
+          <w:b/>
+        </w:rPr>
+        <w:t>waitForQualityGate</w:t>
+      </w:r>
+      <w:proofErr w:type="spellEnd"/>
+      <w:r>
+        <w:rPr>
+          <w:b/>
+        </w:rPr>
+        <w:t>(</w:t>
+      </w:r>
+      <w:proofErr w:type="gramEnd"/>
+      <w:r>
+        <w:rPr>
+          <w:b/>
+        </w:rPr>
+        <w:t>);</w:t>
+      </w:r>
+    </w:p>
+    <w:p>
+      <w:pPr>
+        <w:ind w:left="1440"/>
+      </w:pPr>
+      <w:r>
+        <w:rPr>
+          <w:b/>
+        </w:rPr>
+        <w:t xml:space="preserve">  </w:t>
+      </w:r>
+    </w:p>
+    <w:p>
+      <w:pPr>
+        <w:pStyle w:val="ListParagraph"/>
+        <w:numPr>
+          <w:ilvl w:val="0"/>
+          <w:numId w:val="11"/>
+        </w:numPr>
+        <w:ind w:left="1440"/>
+      </w:pPr>
+      <w:r>
+        <w:t>Save your changes, exit the editor, and u</w:t>
+      </w:r>
+      <w:r>
+        <w:t xml:space="preserve">pdate the </w:t>
+      </w:r>
+      <w:r>
+        <w:t>J</w:t>
+      </w:r>
+      <w:r>
+        <w:t>enkinsfile.</w:t>
+      </w:r>
+    </w:p>
+    <w:p>
+      <w:pPr>
+        <w:pStyle w:val="ListParagraph"/>
+      </w:pPr>
+    </w:p>
+    <w:p>
+      <w:pPr>
+        <w:autoSpaceDE w:val="0"/>
+        <w:autoSpaceDN w:val="0"/>
+        <w:adjustRightInd w:val="0"/>
+        <w:spacing w:after="0" w:line="240" w:lineRule="auto"/>
+        <w:ind w:left="1440" w:firstLine="720"/>
+        <w:rPr>
+          <w:rFonts w:cstheme="minorHAnsi"/>
+          <w:b/>
+          <w:bCs/>
+        </w:rPr>
+      </w:pPr>
+      <w:r>
+        <w:rPr>
+          <w:rFonts w:cstheme="minorHAnsi"/>
+          <w:b/>
+          <w:bCs/>
+        </w:rPr>
+        <w:t xml:space="preserve">git commit -am "Update for lab </w:t>
+      </w:r>
+      <w:r>
+        <w:rPr>
+          <w:rFonts w:cstheme="minorHAnsi"/>
+          <w:b/>
+          <w:bCs/>
+        </w:rPr>
+        <w:t>5</w:t>
+      </w:r>
+      <w:r>
+        <w:rPr>
+          <w:rFonts w:cstheme="minorHAnsi"/>
+          <w:b/>
+          <w:bCs/>
+        </w:rPr>
+        <w:t>"</w:t>
+      </w:r>
+    </w:p>
+    <w:p>
+      <w:pPr>
+        <w:pStyle w:val="ListParagraph"/>
+        <w:ind w:left="2160"/>
+        <w:rPr>
+          <w:b/>
+        </w:rPr>
+      </w:pPr>
+    </w:p>
+    <w:p>
+      <w:pPr>
+        <w:pStyle w:val="ListParagraph"/>
+        <w:ind w:left="2160"/>
+        <w:rPr>
+          <w:b/>
+        </w:rPr>
+      </w:pPr>
+      <w:r>
+        <w:rPr>
+          <w:b/>
+        </w:rPr>
+        <w:t>g</w:t>
+      </w:r>
+      <w:r>
+        <w:rPr>
+          <w:b/>
+        </w:rPr>
+        <w:t>it push origin lab5</w:t>
+      </w:r>
+    </w:p>
+    <w:p>
+      <w:pPr>
+        <w:pStyle w:val="ListParagraph"/>
+        <w:ind w:left="2160"/>
+        <w:rPr>
+          <w:b/>
+        </w:rPr>
+      </w:pPr>
+    </w:p>
+    <w:p>
+      <w:pPr>
+        <w:pStyle w:val="ListParagraph"/>
+        <w:tabs>
+          <w:tab w:val="left" w:pos="3510"/>
+        </w:tabs>
+        <w:ind w:left="1440" w:hanging="900"/>
+        <w:rPr>
+          <w:b/>
+        </w:rPr>
+      </w:pPr>
+      <w:r>
+        <w:rPr>
+          <w:b/>
+        </w:rPr>
+        <w:t>In Jenkins:</w:t>
+      </w:r>
+    </w:p>
+    <w:p>
+      <w:pPr>
+        <w:pStyle w:val="ListParagraph"/>
+        <w:numPr>
+          <w:ilvl w:val="0"/>
+          <w:numId w:val="11"/>
+        </w:numPr>
+        <w:ind w:left="1440"/>
+      </w:pPr>
+      <w:r>
+        <w:t xml:space="preserve">Switch to Jenkins in the browser.  </w:t>
+      </w:r>
+      <w:r>
+        <w:t xml:space="preserve">Go into your multibranch pipeline project and </w:t>
+      </w:r>
+      <w:r>
+        <w:rPr>
+          <w:b/>
+        </w:rPr>
+        <w:t>Scan Multibranch Pipeline Now</w:t>
+      </w:r>
+      <w:r>
+        <w:t xml:space="preserve">.   The job for lab 5 should run with the additional analysis and </w:t>
+      </w:r>
+      <w:proofErr w:type="spellStart"/>
+      <w:r>
+        <w:t>artifactory</w:t>
+      </w:r>
+      <w:proofErr w:type="spellEnd"/>
+      <w:r>
+        <w:t xml:space="preserve"> processing stages.</w:t>
+      </w:r>
+    </w:p>
+    <w:p/>
+    <w:p>
+      <w:pPr>
+        <w:ind w:left="720"/>
+      </w:pPr>
+      <w:r>
+        <w:t>You can let this run while the class continues.</w:t>
+      </w:r>
+    </w:p>
+    <w:p>
+      <w:pPr>
+        <w:ind w:left="720"/>
+      </w:pPr>
+    </w:p>
+    <w:p>
+      <w:pPr>
+        <w:ind w:firstLine="720"/>
+        <w:rPr>
+          <w:b/>
+        </w:rPr>
+      </w:pPr>
+      <w:r>
+        <w:rPr>
+          <w:b/>
+        </w:rPr>
+        <w:t>Lab 6</w:t>
+      </w:r>
+      <w:r>
+        <w:rPr>
+          <w:b/>
+        </w:rPr>
+        <w:t xml:space="preserve"> – Using Docker in the pipeline</w:t>
+      </w:r>
+    </w:p>
+    <w:p>
+      <w:pPr>
+        <w:ind w:left="720"/>
+        <w:rPr>
+          <w:b/>
+        </w:rPr>
+      </w:pPr>
+      <w:r>
+        <w:rPr>
+          <w:b/>
+        </w:rPr>
+        <w:t xml:space="preserve">Purpose: In this lab, we’ll look </w:t>
+      </w:r>
+      <w:r>
+        <w:rPr>
+          <w:b/>
+        </w:rPr>
+        <w:t>first at the results from the Sonar and Artifactory stages in lab 5.  Then we’ll see</w:t>
+      </w:r>
+      <w:r>
+        <w:rPr>
+          <w:b/>
+        </w:rPr>
+        <w:t xml:space="preserve"> how to work with Docker in a Jenkins 2 pipeline. </w:t>
+      </w:r>
+    </w:p>
+    <w:p>
+      <w:pPr>
+        <w:ind w:left="720"/>
+        <w:rPr>
+          <w:b/>
+        </w:rPr>
+      </w:pPr>
+      <w:r>
+        <w:rPr>
+          <w:b/>
+        </w:rPr>
+        <w:t>In Jenkins</w:t>
+      </w:r>
+      <w:r>
+        <w:rPr>
+          <w:b/>
+        </w:rPr>
+        <w:t>/Sonar/Artifactory</w:t>
+      </w:r>
+      <w:r>
+        <w:rPr>
+          <w:b/>
+        </w:rPr>
+        <w:t>:</w:t>
+      </w:r>
     </w:p>
     <w:p>
       <w:pPr>
@@ -6617,32 +6849,79 @@
         <w:ind w:left="1440"/>
       </w:pPr>
       <w:r>
-        <w:t>Once in Artifactory, you can click on the “Artifacts” browser button and then drill down into the lib-snapshot-local -&gt; com/demo/pipeline/web -&gt; 0.0.1-SNAPSHOT area to see the artifact.</w:t>
-      </w:r>
-    </w:p>
-    <w:p>
-      <w:pPr>
-        <w:pStyle w:val="ListParagraph"/>
-        <w:tabs>
-          <w:tab w:val="left" w:pos="3510"/>
-        </w:tabs>
-        <w:ind w:left="1440"/>
-      </w:pPr>
-    </w:p>
-    <w:p>
-      <w:pPr>
-        <w:pStyle w:val="ListParagraph"/>
-        <w:ind w:left="3240" w:hanging="3240"/>
+        <w:t xml:space="preserve">On the </w:t>
+      </w:r>
+      <w:r>
+        <w:rPr>
+          <w:b/>
+        </w:rPr>
+        <w:t>lab5 job</w:t>
+      </w:r>
+      <w:r>
+        <w:t xml:space="preserve"> page</w:t>
+      </w:r>
+      <w:r>
+        <w:t>, click on</w:t>
+      </w:r>
+      <w:r>
+        <w:t xml:space="preserve"> either the</w:t>
+      </w:r>
+      <w:r>
+        <w:t xml:space="preserve"> Sonar</w:t>
+      </w:r>
+      <w:r>
+        <w:t xml:space="preserve"> symbol next to the build number in the Build History window or the</w:t>
+      </w:r>
+      <w:r>
+        <w:rPr>
+          <w:b/>
+        </w:rPr>
+        <w:t xml:space="preserve"> OK</w:t>
+      </w:r>
+      <w:r>
+        <w:t xml:space="preserve"> button under the </w:t>
+      </w:r>
+      <w:r>
+        <w:t>“</w:t>
+      </w:r>
+      <w:r>
+        <w:rPr>
+          <w:b/>
+        </w:rPr>
+        <w:t>SonarQube Quality Gate</w:t>
+      </w:r>
+      <w:r>
+        <w:t xml:space="preserve">” to </w:t>
+      </w:r>
+      <w:r>
+        <w:t>open</w:t>
+      </w:r>
+      <w:r>
+        <w:t xml:space="preserve"> the SonarQube analysis of the project. (You may want to right-click and open it in another tab.)</w:t>
+      </w:r>
+      <w:r>
+        <w:t xml:space="preserve"> You can see the Sonar dashboard and the kind of information available here.</w:t>
+      </w:r>
+    </w:p>
+    <w:p>
+      <w:pPr>
+        <w:pStyle w:val="ListParagraph"/>
+      </w:pPr>
+    </w:p>
+    <w:p>
+      <w:pPr>
+        <w:pStyle w:val="ListParagraph"/>
       </w:pPr>
       <w:r>
         <w:rPr>
           <w:noProof/>
         </w:rPr>
+        <w:lastRenderedPageBreak/>
         <w:drawing>
-          <wp:inline distT="0" distB="0" distL="0" distR="0" wp14:anchorId="6EC997CB" wp14:editId="00AD98E1">
-            <wp:extent cx="6839372" cy="2247900"/>
+          <wp:inline distT="0" distB="0" distL="0" distR="0" wp14:anchorId="342DCD38" wp14:editId="5C26B5FC">
+            <wp:extent cx="6400800" cy="2286635"/>
             <wp:effectExtent l="0" t="0" r="0" b="0"/>
-            <wp:docPr id="11" name="Picture 11"/>
+            <wp:docPr id="9" name="Picture 9"/>
             <wp:cNvGraphicFramePr>
               <a:graphicFrameLocks xmlns:a="http://schemas.openxmlformats.org/drawingml/2006/main" noChangeAspect="1"/>
             </wp:cNvGraphicFramePr>
@@ -6662,6 +6941,193 @@
                   <pic:spPr>
                     <a:xfrm>
                       <a:off x="0" y="0"/>
+                      <a:ext cx="6400800" cy="2286635"/>
+                    </a:xfrm>
+                    <a:prstGeom prst="rect">
+                      <a:avLst/>
+                    </a:prstGeom>
+                  </pic:spPr>
+                </pic:pic>
+              </a:graphicData>
+            </a:graphic>
+          </wp:inline>
+        </w:drawing>
+      </w:r>
+    </w:p>
+    <w:p>
+      <w:pPr>
+        <w:pStyle w:val="ListParagraph"/>
+        <w:numPr>
+          <w:ilvl w:val="0"/>
+          <w:numId w:val="20"/>
+        </w:numPr>
+        <w:ind w:left="1530"/>
+      </w:pPr>
+      <w:r>
+        <w:t xml:space="preserve"> </w:t>
+      </w:r>
+      <w:r>
+        <w:t xml:space="preserve">Back on the </w:t>
+      </w:r>
+      <w:r>
+        <w:rPr>
+          <w:b/>
+        </w:rPr>
+        <w:t>lab5 job page</w:t>
+      </w:r>
+      <w:r>
+        <w:t>, y</w:t>
+      </w:r>
+      <w:r>
+        <w:t xml:space="preserve">ou can also click on the Artifactory symbol (circle with line under it next to Sonar symbol) to go to Artifactory </w:t>
+      </w:r>
+      <w:r>
+        <w:t>(</w:t>
+      </w:r>
+      <w:hyperlink r:id="rId24" w:history="1">
+        <w:r>
+          <w:rPr>
+            <w:rStyle w:val="Hyperlink"/>
+          </w:rPr>
+          <w:t>http://localhost:8081</w:t>
+        </w:r>
+      </w:hyperlink>
+      <w:r>
+        <w:t xml:space="preserve">).  If you go directly from the symbol, you’ll see the build info.  You can also </w:t>
+      </w:r>
+      <w:r>
+        <w:t>browse through there and find the artifact</w:t>
+      </w:r>
+      <w:r>
+        <w:t xml:space="preserve"> produced by our pipeline (the war file)</w:t>
+      </w:r>
+      <w:r>
+        <w:t xml:space="preserve">.   </w:t>
+      </w:r>
+    </w:p>
+    <w:p>
+      <w:pPr>
+        <w:pStyle w:val="ListParagraph"/>
+        <w:ind w:left="1530"/>
+      </w:pPr>
+    </w:p>
+    <w:p>
+      <w:pPr>
+        <w:pStyle w:val="ListParagraph"/>
+        <w:ind w:left="2520"/>
+      </w:pPr>
+      <w:r>
+        <w:rPr>
+          <w:noProof/>
+        </w:rPr>
+        <w:drawing>
+          <wp:inline distT="0" distB="0" distL="0" distR="0" wp14:anchorId="542059D0" wp14:editId="78227586">
+            <wp:extent cx="4159250" cy="2911475"/>
+            <wp:effectExtent l="0" t="0" r="0" b="3175"/>
+            <wp:docPr id="10" name="Picture 10"/>
+            <wp:cNvGraphicFramePr>
+              <a:graphicFrameLocks xmlns:a="http://schemas.openxmlformats.org/drawingml/2006/main" noChangeAspect="1"/>
+            </wp:cNvGraphicFramePr>
+            <a:graphic xmlns:a="http://schemas.openxmlformats.org/drawingml/2006/main">
+              <a:graphicData uri="http://schemas.openxmlformats.org/drawingml/2006/picture">
+                <pic:pic xmlns:pic="http://schemas.openxmlformats.org/drawingml/2006/picture">
+                  <pic:nvPicPr>
+                    <pic:cNvPr id="1" name=""/>
+                    <pic:cNvPicPr/>
+                  </pic:nvPicPr>
+                  <pic:blipFill>
+                    <a:blip r:embed="rId25"/>
+                    <a:stretch>
+                      <a:fillRect/>
+                    </a:stretch>
+                  </pic:blipFill>
+                  <pic:spPr>
+                    <a:xfrm>
+                      <a:off x="0" y="0"/>
+                      <a:ext cx="4159250" cy="2911475"/>
+                    </a:xfrm>
+                    <a:prstGeom prst="rect">
+                      <a:avLst/>
+                    </a:prstGeom>
+                  </pic:spPr>
+                </pic:pic>
+              </a:graphicData>
+            </a:graphic>
+          </wp:inline>
+        </w:drawing>
+      </w:r>
+    </w:p>
+    <w:p>
+      <w:pPr>
+        <w:pStyle w:val="ListParagraph"/>
+        <w:ind w:left="2520"/>
+      </w:pPr>
+    </w:p>
+    <w:p>
+      <w:pPr>
+        <w:pStyle w:val="ListParagraph"/>
+        <w:numPr>
+          <w:ilvl w:val="0"/>
+          <w:numId w:val="20"/>
+        </w:numPr>
+        <w:tabs>
+          <w:tab w:val="left" w:pos="3510"/>
+        </w:tabs>
+        <w:ind w:left="1440"/>
+      </w:pPr>
+      <w:r>
+        <w:t xml:space="preserve">Once in Artifactory, you can click on the </w:t>
+      </w:r>
+      <w:r>
+        <w:t>“</w:t>
+      </w:r>
+      <w:r>
+        <w:t>Artifacts” browser button and then drill down into the lib-snapshot-local -&gt; com/demo/pipeline/web -&gt; 0.0.1-SNAPSHOT area to see the artifact.</w:t>
+      </w:r>
+    </w:p>
+    <w:p>
+      <w:pPr>
+        <w:pStyle w:val="ListParagraph"/>
+        <w:tabs>
+          <w:tab w:val="left" w:pos="3510"/>
+        </w:tabs>
+        <w:ind w:left="1440"/>
+      </w:pPr>
+    </w:p>
+    <w:p>
+      <w:pPr>
+        <w:pStyle w:val="ListParagraph"/>
+        <w:ind w:left="3240" w:hanging="3240"/>
+      </w:pPr>
+      <w:r>
+        <w:rPr>
+          <w:noProof/>
+        </w:rPr>
+        <w:lastRenderedPageBreak/>
+        <w:drawing>
+          <wp:inline distT="0" distB="0" distL="0" distR="0" wp14:anchorId="5D038446" wp14:editId="6AF64F2A">
+            <wp:extent cx="6839372" cy="2247900"/>
+            <wp:effectExtent l="0" t="0" r="0" b="0"/>
+            <wp:docPr id="11" name="Picture 11"/>
+            <wp:cNvGraphicFramePr>
+              <a:graphicFrameLocks xmlns:a="http://schemas.openxmlformats.org/drawingml/2006/main" noChangeAspect="1"/>
+            </wp:cNvGraphicFramePr>
+            <a:graphic xmlns:a="http://schemas.openxmlformats.org/drawingml/2006/main">
+              <a:graphicData uri="http://schemas.openxmlformats.org/drawingml/2006/picture">
+                <pic:pic xmlns:pic="http://schemas.openxmlformats.org/drawingml/2006/picture">
+                  <pic:nvPicPr>
+                    <pic:cNvPr id="1" name=""/>
+                    <pic:cNvPicPr/>
+                  </pic:nvPicPr>
+                  <pic:blipFill>
+                    <a:blip r:embed="rId26"/>
+                    <a:stretch>
+                      <a:fillRect/>
+                    </a:stretch>
+                  </pic:blipFill>
+                  <pic:spPr>
+                    <a:xfrm>
+                      <a:off x="0" y="0"/>
                       <a:ext cx="6851207" cy="2251790"/>
                     </a:xfrm>
                     <a:prstGeom prst="rect">
@@ -6812,8 +7278,16 @@
         <w:rPr>
           <w:b/>
         </w:rPr>
-        <w:t xml:space="preserve"> Jenkinsfile</w:t>
-      </w:r>
+        <w:t xml:space="preserve"> </w:t>
+      </w:r>
+      <w:proofErr w:type="spellStart"/>
+      <w:r>
+        <w:rPr>
+          <w:b/>
+        </w:rPr>
+        <w:t>Jenkinsfile</w:t>
+      </w:r>
+      <w:proofErr w:type="spellEnd"/>
     </w:p>
     <w:p>
       <w:pPr>
@@ -6850,8 +7324,16 @@
         <w:rPr>
           <w:b/>
         </w:rPr>
-        <w:t xml:space="preserve"> Jenkinsfile</w:t>
-      </w:r>
+        <w:t xml:space="preserve"> </w:t>
+      </w:r>
+      <w:proofErr w:type="spellStart"/>
+      <w:r>
+        <w:rPr>
+          <w:b/>
+        </w:rPr>
+        <w:t>Jenkinsfile</w:t>
+      </w:r>
+      <w:proofErr w:type="spellEnd"/>
     </w:p>
     <w:p>
       <w:pPr>
@@ -6983,7 +7465,13 @@
         <w:rPr>
           <w:b/>
         </w:rPr>
-        <w:t>“// * 1. Add a step to build a docker image…”</w:t>
+        <w:t>“</w:t>
+      </w:r>
+      <w:r>
+        <w:rPr>
+          <w:b/>
+        </w:rPr>
+        <w:t>// * 1. Add a step to build a docker image…”</w:t>
       </w:r>
       <w:r>
         <w:t>)</w:t>
@@ -7092,7 +7580,10 @@
         <w:t>Add a</w:t>
       </w:r>
       <w:r>
-        <w:t>n “</w:t>
+        <w:t xml:space="preserve">n </w:t>
+      </w:r>
+      <w:r>
+        <w:t>“</w:t>
       </w:r>
       <w:r>
         <w:rPr>
@@ -7287,7 +7778,21 @@
         <w:rPr>
           <w:b/>
         </w:rPr>
-        <w:t xml:space="preserve">  sh '</w:t>
+        <w:t xml:space="preserve">  </w:t>
+      </w:r>
+      <w:proofErr w:type="spellStart"/>
+      <w:r>
+        <w:rPr>
+          <w:b/>
+        </w:rPr>
+        <w:t>sh</w:t>
+      </w:r>
+      <w:proofErr w:type="spellEnd"/>
+      <w:r>
+        <w:rPr>
+          <w:b/>
+        </w:rPr>
+        <w:t xml:space="preserve"> '</w:t>
       </w:r>
       <w:proofErr w:type="spellStart"/>
       <w:r>
@@ -7317,11 +7822,19 @@
         </w:rPr>
         <w:t xml:space="preserve">          </w:t>
       </w:r>
-      <w:r>
-        <w:rPr>
-          <w:b/>
-        </w:rPr>
-        <w:t>sh '</w:t>
+      <w:proofErr w:type="spellStart"/>
+      <w:r>
+        <w:rPr>
+          <w:b/>
+        </w:rPr>
+        <w:t>sh</w:t>
+      </w:r>
+      <w:proofErr w:type="spellEnd"/>
+      <w:r>
+        <w:rPr>
+          <w:b/>
+        </w:rPr>
+        <w:t xml:space="preserve"> '</w:t>
       </w:r>
       <w:proofErr w:type="spellStart"/>
       <w:r>
@@ -7401,48 +7914,50 @@
     </w:p>
     <w:p>
       <w:pPr>
+        <w:autoSpaceDE w:val="0"/>
+        <w:autoSpaceDN w:val="0"/>
+        <w:adjustRightInd w:val="0"/>
+        <w:spacing w:after="0" w:line="240" w:lineRule="auto"/>
+        <w:ind w:left="1440" w:firstLine="720"/>
+        <w:rPr>
+          <w:rFonts w:cstheme="minorHAnsi"/>
+          <w:b/>
+          <w:bCs/>
+        </w:rPr>
+      </w:pPr>
+      <w:r>
+        <w:rPr>
+          <w:rFonts w:cstheme="minorHAnsi"/>
+          <w:b/>
+          <w:bCs/>
+        </w:rPr>
+        <w:t xml:space="preserve">git commit -am "Update for lab </w:t>
+      </w:r>
+      <w:r>
+        <w:rPr>
+          <w:rFonts w:cstheme="minorHAnsi"/>
+          <w:b/>
+          <w:bCs/>
+        </w:rPr>
+        <w:t>6</w:t>
+      </w:r>
+      <w:r>
+        <w:rPr>
+          <w:rFonts w:cstheme="minorHAnsi"/>
+          <w:b/>
+          <w:bCs/>
+        </w:rPr>
+        <w:t>"</w:t>
+      </w:r>
+    </w:p>
+    <w:p>
+      <w:pPr>
         <w:pStyle w:val="ListParagraph"/>
         <w:ind w:left="2160"/>
         <w:rPr>
           <w:b/>
         </w:rPr>
       </w:pPr>
-      <w:r>
-        <w:rPr>
-          <w:b/>
-        </w:rPr>
-        <w:t>g</w:t>
-      </w:r>
-      <w:r>
-        <w:rPr>
-          <w:b/>
-        </w:rPr>
-        <w:t xml:space="preserve">it commit -am “update for </w:t>
-      </w:r>
-      <w:r>
-        <w:rPr>
-          <w:b/>
-        </w:rPr>
-        <w:t>lab</w:t>
-      </w:r>
-      <w:r>
-        <w:rPr>
-          <w:b/>
-        </w:rPr>
-        <w:t xml:space="preserve"> </w:t>
-      </w:r>
-      <w:r>
-        <w:rPr>
-          <w:b/>
-        </w:rPr>
-        <w:t>6</w:t>
-      </w:r>
-      <w:r>
-        <w:rPr>
-          <w:b/>
-        </w:rPr>
-        <w:t>”</w:t>
-      </w:r>
     </w:p>
     <w:p>
       <w:pPr>
@@ -7581,12 +8096,12 @@
       </w:r>
     </w:p>
     <w:sectPr>
-      <w:headerReference w:type="even" r:id="rId24"/>
-      <w:headerReference w:type="default" r:id="rId25"/>
-      <w:footerReference w:type="even" r:id="rId26"/>
-      <w:footerReference w:type="default" r:id="rId27"/>
-      <w:headerReference w:type="first" r:id="rId28"/>
-      <w:footerReference w:type="first" r:id="rId29"/>
+      <w:headerReference w:type="even" r:id="rId27"/>
+      <w:headerReference w:type="default" r:id="rId28"/>
+      <w:footerReference w:type="even" r:id="rId29"/>
+      <w:footerReference w:type="default" r:id="rId30"/>
+      <w:headerReference w:type="first" r:id="rId31"/>
+      <w:footerReference w:type="first" r:id="rId32"/>
       <w:pgSz w:w="12240" w:h="15840"/>
       <w:pgMar w:top="1440" w:right="1440" w:bottom="900" w:left="720" w:header="720" w:footer="720" w:gutter="0"/>
       <w:cols w:space="720"/>
@@ -7841,6 +8356,118 @@
     </w:lvl>
   </w:abstractNum>
   <w:abstractNum w:abstractNumId="1" w15:restartNumberingAfterBreak="0">
+    <w:nsid w:val="08F262E6"/>
+    <w:multiLevelType w:val="hybridMultilevel"/>
+    <w:tmpl w:val="A4222A4C"/>
+    <w:lvl w:ilvl="0" w:tplc="EBA6E764">
+      <w:numFmt w:val="bullet"/>
+      <w:lvlText w:val="-"/>
+      <w:lvlJc w:val="left"/>
+      <w:pPr>
+        <w:ind w:left="1080" w:hanging="360"/>
+      </w:pPr>
+      <w:rPr>
+        <w:rFonts w:ascii="Calibri" w:eastAsiaTheme="minorHAnsi" w:hAnsi="Calibri" w:cs="Calibri" w:hint="default"/>
+      </w:rPr>
+    </w:lvl>
+    <w:lvl w:ilvl="1" w:tplc="04090003" w:tentative="1">
+      <w:start w:val="1"/>
+      <w:numFmt w:val="bullet"/>
+      <w:lvlText w:val="o"/>
+      <w:lvlJc w:val="left"/>
+      <w:pPr>
+        <w:ind w:left="1800" w:hanging="360"/>
+      </w:pPr>
+      <w:rPr>
+        <w:rFonts w:ascii="Courier New" w:hAnsi="Courier New" w:cs="Courier New" w:hint="default"/>
+      </w:rPr>
+    </w:lvl>
+    <w:lvl w:ilvl="2" w:tplc="04090005" w:tentative="1">
+      <w:start w:val="1"/>
+      <w:numFmt w:val="bullet"/>
+      <w:lvlText w:val=""/>
+      <w:lvlJc w:val="left"/>
+      <w:pPr>
+        <w:ind w:left="2520" w:hanging="360"/>
+      </w:pPr>
+      <w:rPr>
+        <w:rFonts w:ascii="Wingdings" w:hAnsi="Wingdings" w:hint="default"/>
+      </w:rPr>
+    </w:lvl>
+    <w:lvl w:ilvl="3" w:tplc="04090001" w:tentative="1">
+      <w:start w:val="1"/>
+      <w:numFmt w:val="bullet"/>
+      <w:lvlText w:val=""/>
+      <w:lvlJc w:val="left"/>
+      <w:pPr>
+        <w:ind w:left="3240" w:hanging="360"/>
+      </w:pPr>
+      <w:rPr>
+        <w:rFonts w:ascii="Symbol" w:hAnsi="Symbol" w:hint="default"/>
+      </w:rPr>
+    </w:lvl>
+    <w:lvl w:ilvl="4" w:tplc="04090003" w:tentative="1">
+      <w:start w:val="1"/>
+      <w:numFmt w:val="bullet"/>
+      <w:lvlText w:val="o"/>
+      <w:lvlJc w:val="left"/>
+      <w:pPr>
+        <w:ind w:left="3960" w:hanging="360"/>
+      </w:pPr>
+      <w:rPr>
+        <w:rFonts w:ascii="Courier New" w:hAnsi="Courier New" w:cs="Courier New" w:hint="default"/>
+      </w:rPr>
+    </w:lvl>
+    <w:lvl w:ilvl="5" w:tplc="04090005" w:tentative="1">
+      <w:start w:val="1"/>
+      <w:numFmt w:val="bullet"/>
+      <w:lvlText w:val=""/>
+      <w:lvlJc w:val="left"/>
+      <w:pPr>
+        <w:ind w:left="4680" w:hanging="360"/>
+      </w:pPr>
+      <w:rPr>
+        <w:rFonts w:ascii="Wingdings" w:hAnsi="Wingdings" w:hint="default"/>
+      </w:rPr>
+    </w:lvl>
+    <w:lvl w:ilvl="6" w:tplc="04090001" w:tentative="1">
+      <w:start w:val="1"/>
+      <w:numFmt w:val="bullet"/>
+      <w:lvlText w:val=""/>
+      <w:lvlJc w:val="left"/>
+      <w:pPr>
+        <w:ind w:left="5400" w:hanging="360"/>
+      </w:pPr>
+      <w:rPr>
+        <w:rFonts w:ascii="Symbol" w:hAnsi="Symbol" w:hint="default"/>
+      </w:rPr>
+    </w:lvl>
+    <w:lvl w:ilvl="7" w:tplc="04090003" w:tentative="1">
+      <w:start w:val="1"/>
+      <w:numFmt w:val="bullet"/>
+      <w:lvlText w:val="o"/>
+      <w:lvlJc w:val="left"/>
+      <w:pPr>
+        <w:ind w:left="6120" w:hanging="360"/>
+      </w:pPr>
+      <w:rPr>
+        <w:rFonts w:ascii="Courier New" w:hAnsi="Courier New" w:cs="Courier New" w:hint="default"/>
+      </w:rPr>
+    </w:lvl>
+    <w:lvl w:ilvl="8" w:tplc="04090005" w:tentative="1">
+      <w:start w:val="1"/>
+      <w:numFmt w:val="bullet"/>
+      <w:lvlText w:val=""/>
+      <w:lvlJc w:val="left"/>
+      <w:pPr>
+        <w:ind w:left="6840" w:hanging="360"/>
+      </w:pPr>
+      <w:rPr>
+        <w:rFonts w:ascii="Wingdings" w:hAnsi="Wingdings" w:hint="default"/>
+      </w:rPr>
+    </w:lvl>
+  </w:abstractNum>
+  <w:abstractNum w:abstractNumId="2" w15:restartNumberingAfterBreak="0">
     <w:nsid w:val="0C584BF7"/>
     <w:multiLevelType w:val="hybridMultilevel"/>
     <w:tmpl w:val="D05A8CCA"/>
@@ -7929,7 +8556,7 @@
       </w:pPr>
     </w:lvl>
   </w:abstractNum>
-  <w:abstractNum w:abstractNumId="2" w15:restartNumberingAfterBreak="0">
+  <w:abstractNum w:abstractNumId="3" w15:restartNumberingAfterBreak="0">
     <w:nsid w:val="0DCE4FA0"/>
     <w:multiLevelType w:val="hybridMultilevel"/>
     <w:tmpl w:val="286651C0"/>
@@ -8018,7 +8645,7 @@
       </w:pPr>
     </w:lvl>
   </w:abstractNum>
-  <w:abstractNum w:abstractNumId="3" w15:restartNumberingAfterBreak="0">
+  <w:abstractNum w:abstractNumId="4" w15:restartNumberingAfterBreak="0">
     <w:nsid w:val="0E371576"/>
     <w:multiLevelType w:val="hybridMultilevel"/>
     <w:tmpl w:val="1D26A576"/>
@@ -8131,7 +8758,7 @@
       </w:rPr>
     </w:lvl>
   </w:abstractNum>
-  <w:abstractNum w:abstractNumId="4" w15:restartNumberingAfterBreak="0">
+  <w:abstractNum w:abstractNumId="5" w15:restartNumberingAfterBreak="0">
     <w:nsid w:val="10315464"/>
     <w:multiLevelType w:val="hybridMultilevel"/>
     <w:tmpl w:val="10C010BC"/>
@@ -8220,7 +8847,7 @@
       </w:pPr>
     </w:lvl>
   </w:abstractNum>
-  <w:abstractNum w:abstractNumId="5" w15:restartNumberingAfterBreak="0">
+  <w:abstractNum w:abstractNumId="6" w15:restartNumberingAfterBreak="0">
     <w:nsid w:val="14967B77"/>
     <w:multiLevelType w:val="hybridMultilevel"/>
     <w:tmpl w:val="336C033E"/>
@@ -8309,7 +8936,7 @@
       </w:pPr>
     </w:lvl>
   </w:abstractNum>
-  <w:abstractNum w:abstractNumId="6" w15:restartNumberingAfterBreak="0">
+  <w:abstractNum w:abstractNumId="7" w15:restartNumberingAfterBreak="0">
     <w:nsid w:val="1BC17A71"/>
     <w:multiLevelType w:val="hybridMultilevel"/>
     <w:tmpl w:val="FB00E30E"/>
@@ -8398,7 +9025,7 @@
       </w:pPr>
     </w:lvl>
   </w:abstractNum>
-  <w:abstractNum w:abstractNumId="7" w15:restartNumberingAfterBreak="0">
+  <w:abstractNum w:abstractNumId="8" w15:restartNumberingAfterBreak="0">
     <w:nsid w:val="29C2376F"/>
     <w:multiLevelType w:val="hybridMultilevel"/>
     <w:tmpl w:val="CCD8F98E"/>
@@ -8487,7 +9114,7 @@
       </w:pPr>
     </w:lvl>
   </w:abstractNum>
-  <w:abstractNum w:abstractNumId="8" w15:restartNumberingAfterBreak="0">
+  <w:abstractNum w:abstractNumId="9" w15:restartNumberingAfterBreak="0">
     <w:nsid w:val="2ADD1EAB"/>
     <w:multiLevelType w:val="hybridMultilevel"/>
     <w:tmpl w:val="4484EAE2"/>
@@ -8576,7 +9203,7 @@
       </w:pPr>
     </w:lvl>
   </w:abstractNum>
-  <w:abstractNum w:abstractNumId="9" w15:restartNumberingAfterBreak="0">
+  <w:abstractNum w:abstractNumId="10" w15:restartNumberingAfterBreak="0">
     <w:nsid w:val="2E3019FF"/>
     <w:multiLevelType w:val="hybridMultilevel"/>
     <w:tmpl w:val="068C966C"/>
@@ -8665,7 +9292,7 @@
       </w:pPr>
     </w:lvl>
   </w:abstractNum>
-  <w:abstractNum w:abstractNumId="10" w15:restartNumberingAfterBreak="0">
+  <w:abstractNum w:abstractNumId="11" w15:restartNumberingAfterBreak="0">
     <w:nsid w:val="329B1735"/>
     <w:multiLevelType w:val="hybridMultilevel"/>
     <w:tmpl w:val="D812E614"/>
@@ -8754,7 +9381,7 @@
       </w:pPr>
     </w:lvl>
   </w:abstractNum>
-  <w:abstractNum w:abstractNumId="11" w15:restartNumberingAfterBreak="0">
+  <w:abstractNum w:abstractNumId="12" w15:restartNumberingAfterBreak="0">
     <w:nsid w:val="39C1545B"/>
     <w:multiLevelType w:val="hybridMultilevel"/>
     <w:tmpl w:val="46A45780"/>
@@ -8843,7 +9470,7 @@
       </w:pPr>
     </w:lvl>
   </w:abstractNum>
-  <w:abstractNum w:abstractNumId="12" w15:restartNumberingAfterBreak="0">
+  <w:abstractNum w:abstractNumId="13" w15:restartNumberingAfterBreak="0">
     <w:nsid w:val="50911630"/>
     <w:multiLevelType w:val="hybridMultilevel"/>
     <w:tmpl w:val="C56A2BEC"/>
@@ -8933,7 +9560,7 @@
       </w:pPr>
     </w:lvl>
   </w:abstractNum>
-  <w:abstractNum w:abstractNumId="13" w15:restartNumberingAfterBreak="0">
+  <w:abstractNum w:abstractNumId="14" w15:restartNumberingAfterBreak="0">
     <w:nsid w:val="596B1F6A"/>
     <w:multiLevelType w:val="hybridMultilevel"/>
     <w:tmpl w:val="5644E3AE"/>
@@ -9022,7 +9649,7 @@
       </w:pPr>
     </w:lvl>
   </w:abstractNum>
-  <w:abstractNum w:abstractNumId="14" w15:restartNumberingAfterBreak="0">
+  <w:abstractNum w:abstractNumId="15" w15:restartNumberingAfterBreak="0">
     <w:nsid w:val="62BF7E96"/>
     <w:multiLevelType w:val="hybridMultilevel"/>
     <w:tmpl w:val="99CA84BC"/>
@@ -9111,7 +9738,7 @@
       </w:pPr>
     </w:lvl>
   </w:abstractNum>
-  <w:abstractNum w:abstractNumId="15" w15:restartNumberingAfterBreak="0">
+  <w:abstractNum w:abstractNumId="16" w15:restartNumberingAfterBreak="0">
     <w:nsid w:val="631B544C"/>
     <w:multiLevelType w:val="hybridMultilevel"/>
     <w:tmpl w:val="D1901600"/>
@@ -9200,7 +9827,7 @@
       </w:pPr>
     </w:lvl>
   </w:abstractNum>
-  <w:abstractNum w:abstractNumId="16" w15:restartNumberingAfterBreak="0">
+  <w:abstractNum w:abstractNumId="17" w15:restartNumberingAfterBreak="0">
     <w:nsid w:val="657D354B"/>
     <w:multiLevelType w:val="hybridMultilevel"/>
     <w:tmpl w:val="1FAC728A"/>
@@ -9289,7 +9916,7 @@
       </w:pPr>
     </w:lvl>
   </w:abstractNum>
-  <w:abstractNum w:abstractNumId="17" w15:restartNumberingAfterBreak="0">
+  <w:abstractNum w:abstractNumId="18" w15:restartNumberingAfterBreak="0">
     <w:nsid w:val="70786986"/>
     <w:multiLevelType w:val="hybridMultilevel"/>
     <w:tmpl w:val="A6BE5832"/>
@@ -9378,7 +10005,7 @@
       </w:pPr>
     </w:lvl>
   </w:abstractNum>
-  <w:abstractNum w:abstractNumId="18" w15:restartNumberingAfterBreak="0">
+  <w:abstractNum w:abstractNumId="19" w15:restartNumberingAfterBreak="0">
     <w:nsid w:val="7C116013"/>
     <w:multiLevelType w:val="hybridMultilevel"/>
     <w:tmpl w:val="B6C4FA94"/>
@@ -9467,7 +10094,7 @@
       </w:pPr>
     </w:lvl>
   </w:abstractNum>
-  <w:abstractNum w:abstractNumId="19" w15:restartNumberingAfterBreak="0">
+  <w:abstractNum w:abstractNumId="20" w15:restartNumberingAfterBreak="0">
     <w:nsid w:val="7F3F620E"/>
     <w:multiLevelType w:val="hybridMultilevel"/>
     <w:tmpl w:val="336C033E"/>
@@ -9557,64 +10184,67 @@
     </w:lvl>
   </w:abstractNum>
   <w:num w:numId="1">
-    <w:abstractNumId w:val="3"/>
+    <w:abstractNumId w:val="4"/>
   </w:num>
   <w:num w:numId="2">
     <w:abstractNumId w:val="0"/>
   </w:num>
   <w:num w:numId="3">
+    <w:abstractNumId w:val="11"/>
+  </w:num>
+  <w:num w:numId="4">
+    <w:abstractNumId w:val="15"/>
+  </w:num>
+  <w:num w:numId="5">
+    <w:abstractNumId w:val="19"/>
+  </w:num>
+  <w:num w:numId="6">
+    <w:abstractNumId w:val="3"/>
+  </w:num>
+  <w:num w:numId="7">
+    <w:abstractNumId w:val="12"/>
+  </w:num>
+  <w:num w:numId="8">
+    <w:abstractNumId w:val="16"/>
+  </w:num>
+  <w:num w:numId="9">
+    <w:abstractNumId w:val="9"/>
+  </w:num>
+  <w:num w:numId="10">
     <w:abstractNumId w:val="10"/>
   </w:num>
-  <w:num w:numId="4">
+  <w:num w:numId="11">
+    <w:abstractNumId w:val="6"/>
+  </w:num>
+  <w:num w:numId="12">
+    <w:abstractNumId w:val="18"/>
+  </w:num>
+  <w:num w:numId="13">
+    <w:abstractNumId w:val="2"/>
+  </w:num>
+  <w:num w:numId="14">
+    <w:abstractNumId w:val="17"/>
+  </w:num>
+  <w:num w:numId="15">
+    <w:abstractNumId w:val="8"/>
+  </w:num>
+  <w:num w:numId="16">
+    <w:abstractNumId w:val="7"/>
+  </w:num>
+  <w:num w:numId="17">
+    <w:abstractNumId w:val="5"/>
+  </w:num>
+  <w:num w:numId="18">
+    <w:abstractNumId w:val="13"/>
+  </w:num>
+  <w:num w:numId="19">
+    <w:abstractNumId w:val="20"/>
+  </w:num>
+  <w:num w:numId="20">
     <w:abstractNumId w:val="14"/>
   </w:num>
-  <w:num w:numId="5">
-    <w:abstractNumId w:val="18"/>
-  </w:num>
-  <w:num w:numId="6">
-    <w:abstractNumId w:val="2"/>
-  </w:num>
-  <w:num w:numId="7">
-    <w:abstractNumId w:val="11"/>
-  </w:num>
-  <w:num w:numId="8">
-    <w:abstractNumId w:val="15"/>
-  </w:num>
-  <w:num w:numId="9">
-    <w:abstractNumId w:val="8"/>
-  </w:num>
-  <w:num w:numId="10">
-    <w:abstractNumId w:val="9"/>
-  </w:num>
-  <w:num w:numId="11">
-    <w:abstractNumId w:val="5"/>
-  </w:num>
-  <w:num w:numId="12">
-    <w:abstractNumId w:val="17"/>
-  </w:num>
-  <w:num w:numId="13">
+  <w:num w:numId="21">
     <w:abstractNumId w:val="1"/>
-  </w:num>
-  <w:num w:numId="14">
-    <w:abstractNumId w:val="16"/>
-  </w:num>
-  <w:num w:numId="15">
-    <w:abstractNumId w:val="7"/>
-  </w:num>
-  <w:num w:numId="16">
-    <w:abstractNumId w:val="6"/>
-  </w:num>
-  <w:num w:numId="17">
-    <w:abstractNumId w:val="4"/>
-  </w:num>
-  <w:num w:numId="18">
-    <w:abstractNumId w:val="12"/>
-  </w:num>
-  <w:num w:numId="19">
-    <w:abstractNumId w:val="19"/>
-  </w:num>
-  <w:num w:numId="20">
-    <w:abstractNumId w:val="13"/>
   </w:num>
 </w:numbering>
 </file>
@@ -9636,7 +10266,7 @@
       </w:pPr>
     </w:pPrDefault>
   </w:docDefaults>
-  <w:latentStyles w:defLockedState="0" w:defUIPriority="99" w:defSemiHidden="0" w:defUnhideWhenUsed="0" w:defQFormat="0" w:count="375">
+  <w:latentStyles w:defLockedState="0" w:defUIPriority="99" w:defSemiHidden="0" w:defUnhideWhenUsed="0" w:defQFormat="0" w:count="376">
     <w:lsdException w:name="Normal" w:uiPriority="0" w:qFormat="1"/>
     <w:lsdException w:name="heading 1" w:uiPriority="9" w:qFormat="1"/>
     <w:lsdException w:name="heading 2" w:semiHidden="1" w:uiPriority="9" w:unhideWhenUsed="1" w:qFormat="1"/>
@@ -9742,7 +10372,6 @@
     <w:lsdException w:name="HTML Sample" w:semiHidden="1" w:unhideWhenUsed="1"/>
     <w:lsdException w:name="HTML Typewriter" w:semiHidden="1" w:unhideWhenUsed="1"/>
     <w:lsdException w:name="HTML Variable" w:semiHidden="1" w:unhideWhenUsed="1"/>
-    <w:lsdException w:name="Normal Table" w:semiHidden="1" w:unhideWhenUsed="1"/>
     <w:lsdException w:name="annotation subject" w:semiHidden="1" w:unhideWhenUsed="1"/>
     <w:lsdException w:name="No List" w:semiHidden="1" w:unhideWhenUsed="1"/>
     <w:lsdException w:name="Outline List 1" w:semiHidden="1" w:unhideWhenUsed="1"/>
@@ -9789,10 +10418,8 @@
     <w:lsdException w:name="Table Subtle 2" w:semiHidden="1" w:unhideWhenUsed="1"/>
     <w:lsdException w:name="Table Web 1" w:semiHidden="1" w:unhideWhenUsed="1"/>
     <w:lsdException w:name="Table Web 2" w:semiHidden="1" w:unhideWhenUsed="1"/>
-    <w:lsdException w:name="Table Web 3" w:semiHidden="1" w:unhideWhenUsed="1"/>
     <w:lsdException w:name="Balloon Text" w:semiHidden="1" w:unhideWhenUsed="1"/>
     <w:lsdException w:name="Table Grid" w:uiPriority="39"/>
-    <w:lsdException w:name="Table Theme" w:semiHidden="1" w:unhideWhenUsed="1"/>
     <w:lsdException w:name="Placeholder Text" w:semiHidden="1"/>
     <w:lsdException w:name="No Spacing" w:uiPriority="1" w:qFormat="1"/>
     <w:lsdException w:name="Light Shading" w:uiPriority="60"/>
@@ -10012,6 +10639,7 @@
     <w:lsdException w:name="Smart Hyperlink" w:semiHidden="1" w:unhideWhenUsed="1"/>
     <w:lsdException w:name="Hashtag" w:semiHidden="1" w:unhideWhenUsed="1"/>
     <w:lsdException w:name="Unresolved Mention" w:semiHidden="1" w:unhideWhenUsed="1"/>
+    <w:lsdException w:name="Smart Link" w:semiHidden="1" w:unhideWhenUsed="1"/>
   </w:latentStyles>
   <w:style w:type="paragraph" w:default="1" w:styleId="Normal">
     <w:name w:val="Normal"/>

</xml_diff>